<commit_message>
updated report and added video link
</commit_message>
<xml_diff>
--- a/CCP/report/project-report.docx
+++ b/CCP/report/project-report.docx
@@ -104,7 +104,7 @@
           <w:szCs w:val="110"/>
         </w:rPr>
         <w:drawing>
-          <wp:inline distT="0" distB="0" distL="0" distR="0" wp14:anchorId="4B6ADABE" wp14:editId="5D569858">
+          <wp:inline distT="0" distB="0" distL="0" distR="0" wp14:anchorId="5593FFA8" wp14:editId="62083602">
             <wp:extent cx="1797050" cy="1275576"/>
             <wp:effectExtent l="0" t="0" r="0" b="1270"/>
             <wp:docPr id="5" name="Picture 5"/>
@@ -119,7 +119,7 @@
                     <pic:cNvPicPr/>
                   </pic:nvPicPr>
                   <pic:blipFill>
-                    <a:blip r:embed="rId6" cstate="print">
+                    <a:blip r:embed="rId8" cstate="print">
                       <a:extLst>
                         <a:ext uri="{28A0092B-C50C-407E-A947-70E740481C1C}">
                           <a14:useLocalDpi xmlns:a14="http://schemas.microsoft.com/office/drawing/2010/main" val="0"/>
@@ -289,130 +289,1614 @@
           <w:sz w:val="34"/>
           <w:szCs w:val="34"/>
         </w:rPr>
-        <w:t xml:space="preserve"> (CT-170)</w:t>
-      </w:r>
-      <w:r>
+        <w:t xml:space="preserve"> (CT-170)  </w:t>
+      </w:r>
+    </w:p>
+    <w:p>
+      <w:pPr>
+        <w:jc w:val="center"/>
         <w:rPr>
           <w:rFonts w:ascii="Times New Roman" w:hAnsi="Times New Roman" w:cs="Times New Roman"/>
           <w:sz w:val="34"/>
           <w:szCs w:val="34"/>
         </w:rPr>
-        <w:t xml:space="preserve">                        </w:t>
-      </w:r>
-    </w:p>
-    <w:p>
-      <w:pPr>
-        <w:jc w:val="center"/>
+      </w:pPr>
+      <w:r>
         <w:rPr>
           <w:rFonts w:ascii="Times New Roman" w:hAnsi="Times New Roman" w:cs="Times New Roman"/>
           <w:sz w:val="34"/>
           <w:szCs w:val="34"/>
         </w:rPr>
-      </w:pPr>
+        <w:t>Abdul Raheem Sheikh</w:t>
+      </w:r>
       <w:r>
         <w:rPr>
           <w:rFonts w:ascii="Times New Roman" w:hAnsi="Times New Roman" w:cs="Times New Roman"/>
           <w:sz w:val="34"/>
           <w:szCs w:val="34"/>
         </w:rPr>
-        <w:t>Abdul Raheem Sheikh</w:t>
-      </w:r>
-      <w:r>
+        <w:t xml:space="preserve"> (CT-192) </w:t>
+      </w:r>
+      <w:bookmarkStart w:id="0" w:name="_GoBack"/>
+      <w:bookmarkEnd w:id="0"/>
+    </w:p>
+    <w:p>
+      <w:pPr>
+        <w:jc w:val="center"/>
         <w:rPr>
           <w:rFonts w:ascii="Times New Roman" w:hAnsi="Times New Roman" w:cs="Times New Roman"/>
           <w:sz w:val="34"/>
           <w:szCs w:val="34"/>
         </w:rPr>
-        <w:t xml:space="preserve"> (CT-192) </w:t>
-      </w:r>
-    </w:p>
-    <w:p>
-      <w:pPr>
-        <w:jc w:val="center"/>
+      </w:pPr>
+      <w:r>
         <w:rPr>
           <w:rFonts w:ascii="Times New Roman" w:hAnsi="Times New Roman" w:cs="Times New Roman"/>
           <w:sz w:val="34"/>
           <w:szCs w:val="34"/>
         </w:rPr>
-      </w:pPr>
-      <w:r>
+        <w:t xml:space="preserve">Taha Ahmed Mallick (CT-183)                       </w:t>
+      </w:r>
+    </w:p>
+    <w:p>
+      <w:pPr>
+        <w:jc w:val="center"/>
         <w:rPr>
           <w:rFonts w:ascii="Times New Roman" w:hAnsi="Times New Roman" w:cs="Times New Roman"/>
           <w:sz w:val="34"/>
           <w:szCs w:val="34"/>
         </w:rPr>
-        <w:t xml:space="preserve"> </w:t>
-      </w:r>
-      <w:r>
-        <w:rPr>
-          <w:rFonts w:ascii="Times New Roman" w:hAnsi="Times New Roman" w:cs="Times New Roman"/>
-          <w:sz w:val="34"/>
-          <w:szCs w:val="34"/>
-        </w:rPr>
-        <w:t>Taha Ahmed Ma</w:t>
-      </w:r>
-      <w:r>
-        <w:rPr>
-          <w:rFonts w:ascii="Times New Roman" w:hAnsi="Times New Roman" w:cs="Times New Roman"/>
-          <w:sz w:val="34"/>
-          <w:szCs w:val="34"/>
-        </w:rPr>
-        <w:t>l</w:t>
-      </w:r>
-      <w:r>
-        <w:rPr>
-          <w:rFonts w:ascii="Times New Roman" w:hAnsi="Times New Roman" w:cs="Times New Roman"/>
-          <w:sz w:val="34"/>
-          <w:szCs w:val="34"/>
-        </w:rPr>
-        <w:t>lick (CT-183</w:t>
-      </w:r>
-      <w:r>
-        <w:rPr>
-          <w:rFonts w:ascii="Times New Roman" w:hAnsi="Times New Roman" w:cs="Times New Roman"/>
-          <w:sz w:val="34"/>
-          <w:szCs w:val="34"/>
-        </w:rPr>
-        <w:t xml:space="preserve">) </w:t>
-      </w:r>
-    </w:p>
-    <w:p>
-      <w:pPr>
-        <w:jc w:val="center"/>
-        <w:rPr>
-          <w:rFonts w:ascii="Times New Roman" w:hAnsi="Times New Roman" w:cs="Times New Roman"/>
+      </w:pPr>
+    </w:p>
+    <w:p>
+      <w:pPr>
+        <w:pStyle w:val="Heading1"/>
+        <w:rPr>
+          <w:sz w:val="36"/>
+          <w:szCs w:val="36"/>
+        </w:rPr>
+      </w:pPr>
+    </w:p>
+    <w:p>
+      <w:pPr>
+        <w:pStyle w:val="Heading1"/>
+        <w:rPr>
+          <w:sz w:val="40"/>
+          <w:szCs w:val="40"/>
+        </w:rPr>
+      </w:pPr>
+      <w:bookmarkStart w:id="1" w:name="_Toc318413435"/>
+      <w:r>
+        <w:rPr>
+          <w:sz w:val="36"/>
+          <w:szCs w:val="36"/>
+        </w:rPr>
+        <w:t>Table of Content</w:t>
+      </w:r>
+      <w:r>
+        <w:rPr>
+          <w:sz w:val="36"/>
+          <w:szCs w:val="36"/>
+        </w:rPr>
+        <w:t>:</w:t>
+      </w:r>
+      <w:bookmarkEnd w:id="1"/>
+    </w:p>
+    <w:p/>
+    <w:sdt>
+      <w:sdtPr>
+        <w:id w:val="1741785398"/>
+        <w:docPartObj>
+          <w:docPartGallery w:val="Table of Contents"/>
+          <w:docPartUnique/>
+        </w:docPartObj>
+      </w:sdtPr>
+      <w:sdtEndPr/>
+      <w:sdtContent>
+        <w:p>
+          <w:pPr>
+            <w:pStyle w:val="TOC1"/>
+            <w:rPr>
+              <w:rStyle w:val="Hyperlink"/>
+            </w:rPr>
+          </w:pPr>
+          <w:r>
+            <w:fldChar w:fldCharType="begin"/>
+          </w:r>
+          <w:r>
+            <w:instrText>TOC \o "1-9" \z \u \h</w:instrText>
+          </w:r>
+          <w:r>
+            <w:fldChar w:fldCharType="separate"/>
+          </w:r>
+          <w:hyperlink w:anchor="_Toc318413435">
+            <w:r>
+              <w:rPr>
+                <w:rStyle w:val="Hyperlink"/>
+              </w:rPr>
+              <w:t>Table of Content</w:t>
+            </w:r>
+            <w:r>
+              <w:rPr>
+                <w:rStyle w:val="Hyperlink"/>
+              </w:rPr>
+              <w:t>………….</w:t>
+            </w:r>
+            <w:r>
+              <w:tab/>
+            </w:r>
+            <w:r>
+              <w:t>…………………………………………………………………………………………………………………………</w:t>
+            </w:r>
+            <w:r>
+              <w:fldChar w:fldCharType="begin"/>
+            </w:r>
+            <w:r>
+              <w:instrText>PAGEREF _Toc318413435 \h</w:instrText>
+            </w:r>
+            <w:r>
+              <w:fldChar w:fldCharType="separate"/>
+            </w:r>
+            <w:r>
+              <w:rPr>
+                <w:rStyle w:val="Hyperlink"/>
+              </w:rPr>
+              <w:t>2</w:t>
+            </w:r>
+            <w:r>
+              <w:fldChar w:fldCharType="end"/>
+            </w:r>
+          </w:hyperlink>
+        </w:p>
+        <w:p>
+          <w:pPr>
+            <w:pStyle w:val="TOC1"/>
+            <w:tabs>
+              <w:tab w:val="right" w:leader="dot" w:pos="9360"/>
+            </w:tabs>
+            <w:rPr>
+              <w:rStyle w:val="Hyperlink"/>
+            </w:rPr>
+          </w:pPr>
+          <w:hyperlink w:anchor="_Toc760086656">
+            <w:r>
+              <w:rPr>
+                <w:rStyle w:val="Hyperlink"/>
+              </w:rPr>
+              <w:t>Abstract</w:t>
+            </w:r>
+            <w:r>
+              <w:tab/>
+            </w:r>
+            <w:r>
+              <w:fldChar w:fldCharType="begin"/>
+            </w:r>
+            <w:r>
+              <w:instrText>PAGEREF _Toc760086656 \h</w:instrText>
+            </w:r>
+            <w:r>
+              <w:fldChar w:fldCharType="separate"/>
+            </w:r>
+            <w:r>
+              <w:rPr>
+                <w:rStyle w:val="Hyperlink"/>
+              </w:rPr>
+              <w:t>3</w:t>
+            </w:r>
+            <w:r>
+              <w:fldChar w:fldCharType="end"/>
+            </w:r>
+          </w:hyperlink>
+        </w:p>
+        <w:p>
+          <w:pPr>
+            <w:pStyle w:val="TOC1"/>
+            <w:tabs>
+              <w:tab w:val="right" w:leader="dot" w:pos="9360"/>
+            </w:tabs>
+            <w:rPr>
+              <w:rStyle w:val="Hyperlink"/>
+            </w:rPr>
+          </w:pPr>
+          <w:hyperlink w:anchor="_Toc930343433">
+            <w:r>
+              <w:rPr>
+                <w:rStyle w:val="Hyperlink"/>
+              </w:rPr>
+              <w:t>Introduction</w:t>
+            </w:r>
+            <w:r>
+              <w:tab/>
+            </w:r>
+            <w:r>
+              <w:fldChar w:fldCharType="begin"/>
+            </w:r>
+            <w:r>
+              <w:instrText>PAGEREF _Toc930343433 \h</w:instrText>
+            </w:r>
+            <w:r>
+              <w:fldChar w:fldCharType="separate"/>
+            </w:r>
+            <w:r>
+              <w:rPr>
+                <w:rStyle w:val="Hyperlink"/>
+              </w:rPr>
+              <w:t>4</w:t>
+            </w:r>
+            <w:r>
+              <w:fldChar w:fldCharType="end"/>
+            </w:r>
+          </w:hyperlink>
+        </w:p>
+        <w:p>
+          <w:pPr>
+            <w:pStyle w:val="TOC1"/>
+            <w:tabs>
+              <w:tab w:val="right" w:leader="dot" w:pos="9360"/>
+            </w:tabs>
+            <w:rPr>
+              <w:rStyle w:val="Hyperlink"/>
+            </w:rPr>
+          </w:pPr>
+          <w:hyperlink w:anchor="_Toc2093753559">
+            <w:r>
+              <w:rPr>
+                <w:rStyle w:val="Hyperlink"/>
+              </w:rPr>
+              <w:t>Objectives</w:t>
+            </w:r>
+            <w:r>
+              <w:tab/>
+            </w:r>
+            <w:r>
+              <w:fldChar w:fldCharType="begin"/>
+            </w:r>
+            <w:r>
+              <w:instrText>PAGEREF _Toc2093753559 \h</w:instrText>
+            </w:r>
+            <w:r>
+              <w:fldChar w:fldCharType="separate"/>
+            </w:r>
+            <w:r>
+              <w:rPr>
+                <w:rStyle w:val="Hyperlink"/>
+              </w:rPr>
+              <w:t>4</w:t>
+            </w:r>
+            <w:r>
+              <w:fldChar w:fldCharType="end"/>
+            </w:r>
+          </w:hyperlink>
+        </w:p>
+        <w:p>
+          <w:pPr>
+            <w:pStyle w:val="TOC1"/>
+            <w:tabs>
+              <w:tab w:val="right" w:leader="dot" w:pos="9360"/>
+            </w:tabs>
+            <w:rPr>
+              <w:rStyle w:val="Hyperlink"/>
+            </w:rPr>
+          </w:pPr>
+          <w:hyperlink w:anchor="_Toc1590679288">
+            <w:r>
+              <w:rPr>
+                <w:rStyle w:val="Hyperlink"/>
+              </w:rPr>
+              <w:t>Problem Statement</w:t>
+            </w:r>
+            <w:r>
+              <w:tab/>
+            </w:r>
+            <w:r>
+              <w:fldChar w:fldCharType="begin"/>
+            </w:r>
+            <w:r>
+              <w:instrText>PAGEREF _Toc1590679288 \h</w:instrText>
+            </w:r>
+            <w:r>
+              <w:fldChar w:fldCharType="separate"/>
+            </w:r>
+            <w:r>
+              <w:rPr>
+                <w:rStyle w:val="Hyperlink"/>
+              </w:rPr>
+              <w:t>5</w:t>
+            </w:r>
+            <w:r>
+              <w:fldChar w:fldCharType="end"/>
+            </w:r>
+          </w:hyperlink>
+        </w:p>
+        <w:p>
+          <w:pPr>
+            <w:pStyle w:val="TOC1"/>
+            <w:tabs>
+              <w:tab w:val="right" w:leader="dot" w:pos="9360"/>
+            </w:tabs>
+            <w:rPr>
+              <w:rStyle w:val="Hyperlink"/>
+            </w:rPr>
+          </w:pPr>
+          <w:hyperlink w:anchor="_Toc1543135368">
+            <w:r>
+              <w:rPr>
+                <w:rStyle w:val="Hyperlink"/>
+              </w:rPr>
+              <w:t>Program Design and Logic</w:t>
+            </w:r>
+            <w:r>
+              <w:tab/>
+            </w:r>
+            <w:r>
+              <w:fldChar w:fldCharType="begin"/>
+            </w:r>
+            <w:r>
+              <w:instrText>PAGEREF _Toc1543135368 \h</w:instrText>
+            </w:r>
+            <w:r>
+              <w:fldChar w:fldCharType="separate"/>
+            </w:r>
+            <w:r>
+              <w:rPr>
+                <w:rStyle w:val="Hyperlink"/>
+              </w:rPr>
+              <w:t>5</w:t>
+            </w:r>
+            <w:r>
+              <w:fldChar w:fldCharType="end"/>
+            </w:r>
+          </w:hyperlink>
+        </w:p>
+        <w:p>
+          <w:pPr>
+            <w:pStyle w:val="TOC3"/>
+            <w:tabs>
+              <w:tab w:val="right" w:leader="dot" w:pos="9360"/>
+            </w:tabs>
+            <w:rPr>
+              <w:rStyle w:val="Hyperlink"/>
+            </w:rPr>
+          </w:pPr>
+          <w:hyperlink w:anchor="_Toc1679617811">
+            <w:r>
+              <w:rPr>
+                <w:rStyle w:val="Hyperlink"/>
+              </w:rPr>
+              <w:t>1. Data Structures Used</w:t>
+            </w:r>
+            <w:r>
+              <w:tab/>
+            </w:r>
+            <w:r>
+              <w:fldChar w:fldCharType="begin"/>
+            </w:r>
+            <w:r>
+              <w:instrText>PAGEREF _Toc1679617811 \h</w:instrText>
+            </w:r>
+            <w:r>
+              <w:fldChar w:fldCharType="separate"/>
+            </w:r>
+            <w:r>
+              <w:rPr>
+                <w:rStyle w:val="Hyperlink"/>
+              </w:rPr>
+              <w:t>5</w:t>
+            </w:r>
+            <w:r>
+              <w:fldChar w:fldCharType="end"/>
+            </w:r>
+          </w:hyperlink>
+        </w:p>
+        <w:p>
+          <w:pPr>
+            <w:pStyle w:val="TOC3"/>
+            <w:tabs>
+              <w:tab w:val="right" w:leader="dot" w:pos="9360"/>
+            </w:tabs>
+            <w:rPr>
+              <w:rStyle w:val="Hyperlink"/>
+            </w:rPr>
+          </w:pPr>
+          <w:hyperlink w:anchor="_Toc1657418215">
+            <w:r>
+              <w:rPr>
+                <w:rStyle w:val="Hyperlink"/>
+              </w:rPr>
+              <w:t>2. Program Flow and Game Loop</w:t>
+            </w:r>
+            <w:r>
+              <w:tab/>
+            </w:r>
+            <w:r>
+              <w:fldChar w:fldCharType="begin"/>
+            </w:r>
+            <w:r>
+              <w:instrText>PAGEREF _Toc1657418215 \h</w:instrText>
+            </w:r>
+            <w:r>
+              <w:fldChar w:fldCharType="separate"/>
+            </w:r>
+            <w:r>
+              <w:rPr>
+                <w:rStyle w:val="Hyperlink"/>
+              </w:rPr>
+              <w:t>5</w:t>
+            </w:r>
+            <w:r>
+              <w:fldChar w:fldCharType="end"/>
+            </w:r>
+          </w:hyperlink>
+        </w:p>
+        <w:p>
+          <w:pPr>
+            <w:pStyle w:val="TOC3"/>
+            <w:tabs>
+              <w:tab w:val="right" w:leader="dot" w:pos="9360"/>
+            </w:tabs>
+            <w:rPr>
+              <w:rStyle w:val="Hyperlink"/>
+            </w:rPr>
+          </w:pPr>
+          <w:hyperlink w:anchor="_Toc1675775303">
+            <w:r>
+              <w:rPr>
+                <w:rStyle w:val="Hyperlink"/>
+              </w:rPr>
+              <w:t>3. Function Breakdown</w:t>
+            </w:r>
+            <w:r>
+              <w:tab/>
+            </w:r>
+            <w:r>
+              <w:fldChar w:fldCharType="begin"/>
+            </w:r>
+            <w:r>
+              <w:instrText>PAGEREF _Toc1675775303 \h</w:instrText>
+            </w:r>
+            <w:r>
+              <w:fldChar w:fldCharType="separate"/>
+            </w:r>
+            <w:r>
+              <w:rPr>
+                <w:rStyle w:val="Hyperlink"/>
+              </w:rPr>
+              <w:t>6</w:t>
+            </w:r>
+            <w:r>
+              <w:fldChar w:fldCharType="end"/>
+            </w:r>
+          </w:hyperlink>
+        </w:p>
+        <w:p>
+          <w:pPr>
+            <w:pStyle w:val="TOC3"/>
+            <w:tabs>
+              <w:tab w:val="right" w:leader="dot" w:pos="9360"/>
+            </w:tabs>
+            <w:rPr>
+              <w:rStyle w:val="Hyperlink"/>
+            </w:rPr>
+          </w:pPr>
+          <w:hyperlink w:anchor="_Toc717659903">
+            <w:r>
+              <w:rPr>
+                <w:rStyle w:val="Hyperlink"/>
+              </w:rPr>
+              <w:t>4. Validation Logic</w:t>
+            </w:r>
+            <w:r>
+              <w:tab/>
+            </w:r>
+            <w:r>
+              <w:fldChar w:fldCharType="begin"/>
+            </w:r>
+            <w:r>
+              <w:instrText>PAGEREF _Toc717659903 \h</w:instrText>
+            </w:r>
+            <w:r>
+              <w:fldChar w:fldCharType="separate"/>
+            </w:r>
+            <w:r>
+              <w:rPr>
+                <w:rStyle w:val="Hyperlink"/>
+              </w:rPr>
+              <w:t>6</w:t>
+            </w:r>
+            <w:r>
+              <w:fldChar w:fldCharType="end"/>
+            </w:r>
+          </w:hyperlink>
+        </w:p>
+        <w:p>
+          <w:pPr>
+            <w:pStyle w:val="TOC3"/>
+            <w:tabs>
+              <w:tab w:val="right" w:leader="dot" w:pos="9360"/>
+            </w:tabs>
+            <w:rPr>
+              <w:rStyle w:val="Hyperlink"/>
+            </w:rPr>
+          </w:pPr>
+          <w:hyperlink w:anchor="_Toc1979379146">
+            <w:r>
+              <w:rPr>
+                <w:rStyle w:val="Hyperlink"/>
+              </w:rPr>
+              <w:t>5. Console Enhancements</w:t>
+            </w:r>
+            <w:r>
+              <w:tab/>
+            </w:r>
+            <w:r>
+              <w:fldChar w:fldCharType="begin"/>
+            </w:r>
+            <w:r>
+              <w:instrText>PAGEREF _Toc1979379146 \h</w:instrText>
+            </w:r>
+            <w:r>
+              <w:fldChar w:fldCharType="separate"/>
+            </w:r>
+            <w:r>
+              <w:rPr>
+                <w:rStyle w:val="Hyperlink"/>
+              </w:rPr>
+              <w:t>6</w:t>
+            </w:r>
+            <w:r>
+              <w:fldChar w:fldCharType="end"/>
+            </w:r>
+          </w:hyperlink>
+        </w:p>
+        <w:p>
+          <w:pPr>
+            <w:pStyle w:val="TOC3"/>
+            <w:tabs>
+              <w:tab w:val="right" w:leader="dot" w:pos="9360"/>
+            </w:tabs>
+            <w:rPr>
+              <w:rStyle w:val="Hyperlink"/>
+            </w:rPr>
+          </w:pPr>
+          <w:hyperlink w:anchor="_Toc862707638">
+            <w:r>
+              <w:rPr>
+                <w:rStyle w:val="Hyperlink"/>
+              </w:rPr>
+              <w:t>6. Replay System</w:t>
+            </w:r>
+            <w:r>
+              <w:tab/>
+            </w:r>
+            <w:r>
+              <w:fldChar w:fldCharType="begin"/>
+            </w:r>
+            <w:r>
+              <w:instrText>PAGEREF _Toc862707638 \h</w:instrText>
+            </w:r>
+            <w:r>
+              <w:fldChar w:fldCharType="separate"/>
+            </w:r>
+            <w:r>
+              <w:rPr>
+                <w:rStyle w:val="Hyperlink"/>
+              </w:rPr>
+              <w:t>7</w:t>
+            </w:r>
+            <w:r>
+              <w:fldChar w:fldCharType="end"/>
+            </w:r>
+          </w:hyperlink>
+        </w:p>
+        <w:p>
+          <w:pPr>
+            <w:pStyle w:val="TOC1"/>
+            <w:tabs>
+              <w:tab w:val="right" w:leader="dot" w:pos="9360"/>
+            </w:tabs>
+            <w:rPr>
+              <w:rStyle w:val="Hyperlink"/>
+            </w:rPr>
+          </w:pPr>
+          <w:hyperlink w:anchor="_Toc1063940350">
+            <w:r>
+              <w:rPr>
+                <w:rStyle w:val="Hyperlink"/>
+              </w:rPr>
+              <w:t>Flowchart Representation</w:t>
+            </w:r>
+            <w:r>
+              <w:tab/>
+            </w:r>
+            <w:r>
+              <w:fldChar w:fldCharType="begin"/>
+            </w:r>
+            <w:r>
+              <w:instrText>PAGEREF _Toc1063940350 \h</w:instrText>
+            </w:r>
+            <w:r>
+              <w:fldChar w:fldCharType="separate"/>
+            </w:r>
+            <w:r>
+              <w:rPr>
+                <w:rStyle w:val="Hyperlink"/>
+              </w:rPr>
+              <w:t>7</w:t>
+            </w:r>
+            <w:r>
+              <w:fldChar w:fldCharType="end"/>
+            </w:r>
+          </w:hyperlink>
+        </w:p>
+        <w:p>
+          <w:pPr>
+            <w:pStyle w:val="TOC1"/>
+            <w:tabs>
+              <w:tab w:val="right" w:leader="dot" w:pos="9360"/>
+            </w:tabs>
+            <w:rPr>
+              <w:rStyle w:val="Hyperlink"/>
+            </w:rPr>
+          </w:pPr>
+          <w:hyperlink w:anchor="_Toc18370444">
+            <w:r>
+              <w:rPr>
+                <w:rStyle w:val="Hyperlink"/>
+              </w:rPr>
+              <w:t>Difficulties Faced and Their Resolutions</w:t>
+            </w:r>
+            <w:r>
+              <w:tab/>
+            </w:r>
+            <w:r>
+              <w:fldChar w:fldCharType="begin"/>
+            </w:r>
+            <w:r>
+              <w:instrText>PAGEREF _Toc18370444 \h</w:instrText>
+            </w:r>
+            <w:r>
+              <w:fldChar w:fldCharType="separate"/>
+            </w:r>
+            <w:r>
+              <w:rPr>
+                <w:rStyle w:val="Hyperlink"/>
+              </w:rPr>
+              <w:t>9</w:t>
+            </w:r>
+            <w:r>
+              <w:fldChar w:fldCharType="end"/>
+            </w:r>
+          </w:hyperlink>
+        </w:p>
+        <w:p>
+          <w:pPr>
+            <w:pStyle w:val="TOC3"/>
+            <w:tabs>
+              <w:tab w:val="right" w:leader="dot" w:pos="9360"/>
+            </w:tabs>
+            <w:rPr>
+              <w:rStyle w:val="Hyperlink"/>
+            </w:rPr>
+          </w:pPr>
+          <w:hyperlink w:anchor="_Toc522793396">
+            <w:r>
+              <w:rPr>
+                <w:rStyle w:val="Hyperlink"/>
+              </w:rPr>
+              <w:t>1. Input Validation Errors</w:t>
+            </w:r>
+            <w:r>
+              <w:tab/>
+            </w:r>
+            <w:r>
+              <w:fldChar w:fldCharType="begin"/>
+            </w:r>
+            <w:r>
+              <w:instrText>PAGEREF _Toc522793396 \h</w:instrText>
+            </w:r>
+            <w:r>
+              <w:fldChar w:fldCharType="separate"/>
+            </w:r>
+            <w:r>
+              <w:rPr>
+                <w:rStyle w:val="Hyperlink"/>
+              </w:rPr>
+              <w:t>10</w:t>
+            </w:r>
+            <w:r>
+              <w:fldChar w:fldCharType="end"/>
+            </w:r>
+          </w:hyperlink>
+        </w:p>
+        <w:p>
+          <w:pPr>
+            <w:pStyle w:val="TOC3"/>
+            <w:tabs>
+              <w:tab w:val="right" w:leader="dot" w:pos="9360"/>
+            </w:tabs>
+            <w:rPr>
+              <w:rStyle w:val="Hyperlink"/>
+            </w:rPr>
+          </w:pPr>
+          <w:hyperlink w:anchor="_Toc1610074779">
+            <w:r>
+              <w:rPr>
+                <w:rStyle w:val="Hyperlink"/>
+              </w:rPr>
+              <w:t>2. Overwriting of Player Moves</w:t>
+            </w:r>
+            <w:r>
+              <w:tab/>
+            </w:r>
+            <w:r>
+              <w:fldChar w:fldCharType="begin"/>
+            </w:r>
+            <w:r>
+              <w:instrText>PAGEREF _Toc1610074779 \h</w:instrText>
+            </w:r>
+            <w:r>
+              <w:fldChar w:fldCharType="separate"/>
+            </w:r>
+            <w:r>
+              <w:rPr>
+                <w:rStyle w:val="Hyperlink"/>
+              </w:rPr>
+              <w:t>10</w:t>
+            </w:r>
+            <w:r>
+              <w:fldChar w:fldCharType="end"/>
+            </w:r>
+          </w:hyperlink>
+        </w:p>
+        <w:p>
+          <w:pPr>
+            <w:pStyle w:val="TOC3"/>
+            <w:tabs>
+              <w:tab w:val="right" w:leader="dot" w:pos="9360"/>
+            </w:tabs>
+            <w:rPr>
+              <w:rStyle w:val="Hyperlink"/>
+            </w:rPr>
+          </w:pPr>
+          <w:hyperlink w:anchor="_Toc877976466">
+            <w:r>
+              <w:rPr>
+                <w:rStyle w:val="Hyperlink"/>
+              </w:rPr>
+              <w:t>3. Incorrect Win Detection</w:t>
+            </w:r>
+            <w:r>
+              <w:tab/>
+            </w:r>
+            <w:r>
+              <w:fldChar w:fldCharType="begin"/>
+            </w:r>
+            <w:r>
+              <w:instrText>PAGEREF _Toc877976466 \h</w:instrText>
+            </w:r>
+            <w:r>
+              <w:fldChar w:fldCharType="separate"/>
+            </w:r>
+            <w:r>
+              <w:rPr>
+                <w:rStyle w:val="Hyperlink"/>
+              </w:rPr>
+              <w:t>10</w:t>
+            </w:r>
+            <w:r>
+              <w:fldChar w:fldCharType="end"/>
+            </w:r>
+          </w:hyperlink>
+        </w:p>
+        <w:p>
+          <w:pPr>
+            <w:pStyle w:val="TOC3"/>
+            <w:tabs>
+              <w:tab w:val="right" w:leader="dot" w:pos="9360"/>
+            </w:tabs>
+            <w:rPr>
+              <w:rStyle w:val="Hyperlink"/>
+            </w:rPr>
+          </w:pPr>
+          <w:hyperlink w:anchor="_Toc1589684387">
+            <w:r>
+              <w:rPr>
+                <w:rStyle w:val="Hyperlink"/>
+              </w:rPr>
+              <w:t>4. Draw Condition Not Recognized</w:t>
+            </w:r>
+            <w:r>
+              <w:tab/>
+            </w:r>
+            <w:r>
+              <w:fldChar w:fldCharType="begin"/>
+            </w:r>
+            <w:r>
+              <w:instrText>PAGEREF _Toc1589684387 \h</w:instrText>
+            </w:r>
+            <w:r>
+              <w:fldChar w:fldCharType="separate"/>
+            </w:r>
+            <w:r>
+              <w:rPr>
+                <w:rStyle w:val="Hyperlink"/>
+              </w:rPr>
+              <w:t>11</w:t>
+            </w:r>
+            <w:r>
+              <w:fldChar w:fldCharType="end"/>
+            </w:r>
+          </w:hyperlink>
+        </w:p>
+        <w:p>
+          <w:pPr>
+            <w:pStyle w:val="TOC3"/>
+            <w:tabs>
+              <w:tab w:val="right" w:leader="dot" w:pos="9360"/>
+            </w:tabs>
+            <w:rPr>
+              <w:rStyle w:val="Hyperlink"/>
+            </w:rPr>
+          </w:pPr>
+          <w:hyperlink w:anchor="_Toc808442334">
+            <w:r>
+              <w:rPr>
+                <w:rStyle w:val="Hyperlink"/>
+              </w:rPr>
+              <w:t>5. Replay Feature Malfunction</w:t>
+            </w:r>
+            <w:r>
+              <w:tab/>
+            </w:r>
+            <w:r>
+              <w:fldChar w:fldCharType="begin"/>
+            </w:r>
+            <w:r>
+              <w:instrText>PAGEREF _Toc808442334 \h</w:instrText>
+            </w:r>
+            <w:r>
+              <w:fldChar w:fldCharType="separate"/>
+            </w:r>
+            <w:r>
+              <w:rPr>
+                <w:rStyle w:val="Hyperlink"/>
+              </w:rPr>
+              <w:t>11</w:t>
+            </w:r>
+            <w:r>
+              <w:fldChar w:fldCharType="end"/>
+            </w:r>
+          </w:hyperlink>
+        </w:p>
+        <w:p>
+          <w:pPr>
+            <w:pStyle w:val="TOC3"/>
+            <w:tabs>
+              <w:tab w:val="right" w:leader="dot" w:pos="9360"/>
+            </w:tabs>
+            <w:rPr>
+              <w:rStyle w:val="Hyperlink"/>
+            </w:rPr>
+          </w:pPr>
+          <w:hyperlink w:anchor="_Toc1690784603">
+            <w:r>
+              <w:rPr>
+                <w:rStyle w:val="Hyperlink"/>
+              </w:rPr>
+              <w:t>6. Unicode character Compatibility</w:t>
+            </w:r>
+            <w:r>
+              <w:tab/>
+            </w:r>
+            <w:r>
+              <w:fldChar w:fldCharType="begin"/>
+            </w:r>
+            <w:r>
+              <w:instrText>PAGEREF _Toc1690784603 \h</w:instrText>
+            </w:r>
+            <w:r>
+              <w:fldChar w:fldCharType="separate"/>
+            </w:r>
+            <w:r>
+              <w:rPr>
+                <w:rStyle w:val="Hyperlink"/>
+              </w:rPr>
+              <w:t>11</w:t>
+            </w:r>
+            <w:r>
+              <w:fldChar w:fldCharType="end"/>
+            </w:r>
+          </w:hyperlink>
+        </w:p>
+        <w:p>
+          <w:pPr>
+            <w:pStyle w:val="TOC1"/>
+            <w:tabs>
+              <w:tab w:val="right" w:leader="dot" w:pos="9360"/>
+            </w:tabs>
+            <w:rPr>
+              <w:rStyle w:val="Hyperlink"/>
+            </w:rPr>
+          </w:pPr>
+          <w:hyperlink w:anchor="_Toc1377143364">
+            <w:r>
+              <w:rPr>
+                <w:rStyle w:val="Hyperlink"/>
+              </w:rPr>
+              <w:t>Lessons Learned</w:t>
+            </w:r>
+            <w:r>
+              <w:tab/>
+            </w:r>
+            <w:r>
+              <w:fldChar w:fldCharType="begin"/>
+            </w:r>
+            <w:r>
+              <w:instrText>PAGEREF _Toc1377143364 \h</w:instrText>
+            </w:r>
+            <w:r>
+              <w:fldChar w:fldCharType="separate"/>
+            </w:r>
+            <w:r>
+              <w:rPr>
+                <w:rStyle w:val="Hyperlink"/>
+              </w:rPr>
+              <w:t>12</w:t>
+            </w:r>
+            <w:r>
+              <w:fldChar w:fldCharType="end"/>
+            </w:r>
+          </w:hyperlink>
+        </w:p>
+        <w:p>
+          <w:pPr>
+            <w:pStyle w:val="TOC1"/>
+            <w:tabs>
+              <w:tab w:val="right" w:leader="dot" w:pos="9360"/>
+            </w:tabs>
+            <w:rPr>
+              <w:rStyle w:val="Hyperlink"/>
+            </w:rPr>
+          </w:pPr>
+          <w:hyperlink w:anchor="_Toc1426212214">
+            <w:r>
+              <w:rPr>
+                <w:rStyle w:val="Hyperlink"/>
+              </w:rPr>
+              <w:t>Output, Conclusion, and Future Scope</w:t>
+            </w:r>
+            <w:r>
+              <w:tab/>
+            </w:r>
+            <w:r>
+              <w:fldChar w:fldCharType="begin"/>
+            </w:r>
+            <w:r>
+              <w:instrText>PAGEREF _Toc1426212214 \h</w:instrText>
+            </w:r>
+            <w:r>
+              <w:fldChar w:fldCharType="separate"/>
+            </w:r>
+            <w:r>
+              <w:rPr>
+                <w:rStyle w:val="Hyperlink"/>
+              </w:rPr>
+              <w:t>12</w:t>
+            </w:r>
+            <w:r>
+              <w:fldChar w:fldCharType="end"/>
+            </w:r>
+          </w:hyperlink>
+        </w:p>
+        <w:p>
+          <w:pPr>
+            <w:pStyle w:val="TOC3"/>
+            <w:tabs>
+              <w:tab w:val="right" w:leader="dot" w:pos="9360"/>
+            </w:tabs>
+            <w:rPr>
+              <w:rStyle w:val="Hyperlink"/>
+            </w:rPr>
+          </w:pPr>
+          <w:hyperlink w:anchor="_Toc489650618">
+            <w:r>
+              <w:rPr>
+                <w:rStyle w:val="Hyperlink"/>
+              </w:rPr>
+              <w:t>Sample Output</w:t>
+            </w:r>
+            <w:r>
+              <w:tab/>
+            </w:r>
+            <w:r>
+              <w:fldChar w:fldCharType="begin"/>
+            </w:r>
+            <w:r>
+              <w:instrText>PAGEREF _Toc489650618 \h</w:instrText>
+            </w:r>
+            <w:r>
+              <w:fldChar w:fldCharType="separate"/>
+            </w:r>
+            <w:r>
+              <w:rPr>
+                <w:rStyle w:val="Hyperlink"/>
+              </w:rPr>
+              <w:t>12</w:t>
+            </w:r>
+            <w:r>
+              <w:fldChar w:fldCharType="end"/>
+            </w:r>
+          </w:hyperlink>
+        </w:p>
+        <w:p>
+          <w:pPr>
+            <w:pStyle w:val="TOC3"/>
+            <w:tabs>
+              <w:tab w:val="right" w:leader="dot" w:pos="9360"/>
+            </w:tabs>
+            <w:rPr>
+              <w:rStyle w:val="Hyperlink"/>
+            </w:rPr>
+          </w:pPr>
+          <w:hyperlink w:anchor="_Toc33738901">
+            <w:r>
+              <w:rPr>
+                <w:rStyle w:val="Hyperlink"/>
+              </w:rPr>
+              <w:t>Conclusion</w:t>
+            </w:r>
+            <w:r>
+              <w:tab/>
+            </w:r>
+            <w:r>
+              <w:fldChar w:fldCharType="begin"/>
+            </w:r>
+            <w:r>
+              <w:instrText>PAGEREF _Toc33738901 \h</w:instrText>
+            </w:r>
+            <w:r>
+              <w:fldChar w:fldCharType="separate"/>
+            </w:r>
+            <w:r>
+              <w:rPr>
+                <w:rStyle w:val="Hyperlink"/>
+              </w:rPr>
+              <w:t>13</w:t>
+            </w:r>
+            <w:r>
+              <w:fldChar w:fldCharType="end"/>
+            </w:r>
+          </w:hyperlink>
+        </w:p>
+        <w:p>
+          <w:pPr>
+            <w:pStyle w:val="TOC1"/>
+            <w:tabs>
+              <w:tab w:val="right" w:leader="dot" w:pos="9360"/>
+            </w:tabs>
+            <w:rPr>
+              <w:rStyle w:val="Hyperlink"/>
+            </w:rPr>
+          </w:pPr>
+          <w:hyperlink w:anchor="_Toc664960126">
+            <w:r>
+              <w:rPr>
+                <w:rStyle w:val="Hyperlink"/>
+              </w:rPr>
+              <w:t>Future Scope</w:t>
+            </w:r>
+            <w:r>
+              <w:tab/>
+            </w:r>
+            <w:r>
+              <w:fldChar w:fldCharType="begin"/>
+            </w:r>
+            <w:r>
+              <w:instrText>PAGEREF _Toc664960126 \h</w:instrText>
+            </w:r>
+            <w:r>
+              <w:fldChar w:fldCharType="separate"/>
+            </w:r>
+            <w:r>
+              <w:rPr>
+                <w:rStyle w:val="Hyperlink"/>
+              </w:rPr>
+              <w:t>13</w:t>
+            </w:r>
+            <w:r>
+              <w:fldChar w:fldCharType="end"/>
+            </w:r>
+          </w:hyperlink>
+          <w:r>
+            <w:fldChar w:fldCharType="end"/>
+          </w:r>
+        </w:p>
+      </w:sdtContent>
+    </w:sdt>
+    <w:p>
+      <w:pPr>
+        <w:pStyle w:val="Heading1"/>
+      </w:pPr>
+    </w:p>
+    <w:p>
+      <w:r>
+        <w:br w:type="page"/>
+      </w:r>
+    </w:p>
+    <w:p>
+      <w:pPr>
+        <w:pStyle w:val="Heading1"/>
+        <w:rPr>
+          <w:sz w:val="36"/>
+          <w:szCs w:val="36"/>
+        </w:rPr>
+      </w:pPr>
+      <w:bookmarkStart w:id="2" w:name="_Toc760086656"/>
+      <w:r>
+        <w:rPr>
+          <w:sz w:val="36"/>
+          <w:szCs w:val="36"/>
+        </w:rPr>
+        <w:lastRenderedPageBreak/>
+        <w:t>Abstract</w:t>
+      </w:r>
+      <w:bookmarkEnd w:id="2"/>
+    </w:p>
+    <w:p>
+      <w:pPr>
+        <w:spacing w:before="100" w:beforeAutospacing="1" w:after="100" w:afterAutospacing="1" w:line="276" w:lineRule="auto"/>
+        <w:rPr>
+          <w:rFonts w:ascii="Times New Roman" w:eastAsia="Times New Roman" w:hAnsi="Times New Roman" w:cs="Times New Roman"/>
+          <w:sz w:val="25"/>
+          <w:szCs w:val="25"/>
+        </w:rPr>
+      </w:pPr>
+      <w:r>
+        <w:rPr>
+          <w:rFonts w:ascii="Times New Roman" w:eastAsia="Times New Roman" w:hAnsi="Times New Roman" w:cs="Times New Roman"/>
+          <w:sz w:val="25"/>
+          <w:szCs w:val="25"/>
+        </w:rPr>
+        <w:t xml:space="preserve">The </w:t>
+      </w:r>
+      <w:r>
+        <w:rPr>
+          <w:rFonts w:ascii="Times New Roman" w:eastAsia="Times New Roman" w:hAnsi="Times New Roman" w:cs="Times New Roman"/>
           <w:b/>
-          <w:sz w:val="34"/>
-          <w:szCs w:val="34"/>
-        </w:rPr>
-      </w:pPr>
-      <w:r>
-        <w:rPr>
-          <w:rFonts w:ascii="Times New Roman" w:hAnsi="Times New Roman" w:cs="Times New Roman"/>
+          <w:bCs/>
+          <w:sz w:val="25"/>
+          <w:szCs w:val="25"/>
+        </w:rPr>
+        <w:t>Tic Tac Toe Game</w:t>
+      </w:r>
+      <w:r>
+        <w:rPr>
+          <w:rFonts w:ascii="Times New Roman" w:eastAsia="Times New Roman" w:hAnsi="Times New Roman" w:cs="Times New Roman"/>
+          <w:sz w:val="25"/>
+          <w:szCs w:val="25"/>
+        </w:rPr>
+        <w:t xml:space="preserve"> project is a console-based two-player board game implemented in the </w:t>
+      </w:r>
+      <w:r>
+        <w:rPr>
+          <w:rFonts w:ascii="Times New Roman" w:eastAsia="Times New Roman" w:hAnsi="Times New Roman" w:cs="Times New Roman"/>
           <w:b/>
-          <w:sz w:val="34"/>
-          <w:szCs w:val="34"/>
-        </w:rPr>
-        <w:t xml:space="preserve">DATE OF SUBMISSION: </w:t>
-      </w:r>
-      <w:r>
-        <w:rPr>
-          <w:rFonts w:ascii="Times New Roman" w:hAnsi="Times New Roman" w:cs="Times New Roman"/>
-          <w:sz w:val="34"/>
-          <w:szCs w:val="34"/>
-        </w:rPr>
-        <w:t>12 November 2025</w:t>
-      </w:r>
-    </w:p>
-    <w:p>
-      <w:pPr>
-        <w:jc w:val="center"/>
-        <w:rPr>
-          <w:rFonts w:ascii="Times New Roman" w:hAnsi="Times New Roman" w:cs="Times New Roman"/>
-          <w:sz w:val="34"/>
-          <w:szCs w:val="34"/>
-        </w:rPr>
-      </w:pPr>
+          <w:bCs/>
+          <w:sz w:val="25"/>
+          <w:szCs w:val="25"/>
+        </w:rPr>
+        <w:t>C programming language</w:t>
+      </w:r>
+      <w:r>
+        <w:rPr>
+          <w:rFonts w:ascii="Times New Roman" w:eastAsia="Times New Roman" w:hAnsi="Times New Roman" w:cs="Times New Roman"/>
+          <w:sz w:val="25"/>
+          <w:szCs w:val="25"/>
+        </w:rPr>
+        <w:t>. It focuses on the application of fundamental programming concepts such as arrays, conditional statements, looping constructs, user input handling, and modular programming using functions.</w:t>
+      </w:r>
+    </w:p>
+    <w:p>
+      <w:pPr>
+        <w:spacing w:before="100" w:beforeAutospacing="1" w:after="100" w:afterAutospacing="1" w:line="276" w:lineRule="auto"/>
+        <w:rPr>
+          <w:rFonts w:ascii="Times New Roman" w:eastAsia="Times New Roman" w:hAnsi="Times New Roman" w:cs="Times New Roman"/>
+          <w:sz w:val="25"/>
+          <w:szCs w:val="25"/>
+        </w:rPr>
+      </w:pPr>
+      <w:r>
+        <w:rPr>
+          <w:rFonts w:ascii="Times New Roman" w:eastAsia="Times New Roman" w:hAnsi="Times New Roman" w:cs="Times New Roman"/>
+          <w:sz w:val="25"/>
+          <w:szCs w:val="25"/>
+        </w:rPr>
+        <w:t xml:space="preserve">The purpose of this project is to simulate a classic game while reinforcing coding logic and problem-solving skills. The program displays a 3×3 grid where two players alternately mark spaces with </w:t>
+      </w:r>
+      <w:r>
+        <w:rPr>
+          <w:rFonts w:ascii="Times New Roman" w:eastAsia="Times New Roman" w:hAnsi="Times New Roman" w:cs="Times New Roman"/>
+          <w:b/>
+          <w:bCs/>
+          <w:sz w:val="25"/>
+          <w:szCs w:val="25"/>
+        </w:rPr>
+        <w:t>‘X’</w:t>
+      </w:r>
+      <w:r>
+        <w:rPr>
+          <w:rFonts w:ascii="Times New Roman" w:eastAsia="Times New Roman" w:hAnsi="Times New Roman" w:cs="Times New Roman"/>
+          <w:sz w:val="25"/>
+          <w:szCs w:val="25"/>
+        </w:rPr>
+        <w:t xml:space="preserve"> and </w:t>
+      </w:r>
+      <w:r>
+        <w:rPr>
+          <w:rFonts w:ascii="Times New Roman" w:eastAsia="Times New Roman" w:hAnsi="Times New Roman" w:cs="Times New Roman"/>
+          <w:b/>
+          <w:bCs/>
+          <w:sz w:val="25"/>
+          <w:szCs w:val="25"/>
+        </w:rPr>
+        <w:t>‘O’</w:t>
+      </w:r>
+      <w:r>
+        <w:rPr>
+          <w:rFonts w:ascii="Times New Roman" w:eastAsia="Times New Roman" w:hAnsi="Times New Roman" w:cs="Times New Roman"/>
+          <w:sz w:val="25"/>
+          <w:szCs w:val="25"/>
+        </w:rPr>
+        <w:t>, aiming to form a straight line of three identical marks horizontally, vertically, or diagonally.</w:t>
+      </w:r>
+    </w:p>
+    <w:p>
+      <w:pPr>
+        <w:spacing w:before="100" w:beforeAutospacing="1" w:after="100" w:afterAutospacing="1" w:line="276" w:lineRule="auto"/>
+        <w:rPr>
+          <w:rFonts w:ascii="Times New Roman" w:eastAsia="Times New Roman" w:hAnsi="Times New Roman" w:cs="Times New Roman"/>
+          <w:sz w:val="25"/>
+          <w:szCs w:val="25"/>
+        </w:rPr>
+      </w:pPr>
+      <w:r>
+        <w:rPr>
+          <w:rFonts w:ascii="Times New Roman" w:eastAsia="Times New Roman" w:hAnsi="Times New Roman" w:cs="Times New Roman"/>
+          <w:sz w:val="25"/>
+          <w:szCs w:val="25"/>
+        </w:rPr>
+        <w:t xml:space="preserve">This report discusses the </w:t>
+      </w:r>
+      <w:r>
+        <w:rPr>
+          <w:rFonts w:ascii="Times New Roman" w:eastAsia="Times New Roman" w:hAnsi="Times New Roman" w:cs="Times New Roman"/>
+          <w:b/>
+          <w:bCs/>
+          <w:sz w:val="25"/>
+          <w:szCs w:val="25"/>
+        </w:rPr>
+        <w:t>development process</w:t>
+      </w:r>
+      <w:r>
+        <w:rPr>
+          <w:rFonts w:ascii="Times New Roman" w:eastAsia="Times New Roman" w:hAnsi="Times New Roman" w:cs="Times New Roman"/>
+          <w:sz w:val="25"/>
+          <w:szCs w:val="25"/>
+        </w:rPr>
+        <w:t xml:space="preserve">, including </w:t>
+      </w:r>
+      <w:r>
+        <w:rPr>
+          <w:rFonts w:ascii="Times New Roman" w:eastAsia="Times New Roman" w:hAnsi="Times New Roman" w:cs="Times New Roman"/>
+          <w:b/>
+          <w:bCs/>
+          <w:sz w:val="25"/>
+          <w:szCs w:val="25"/>
+        </w:rPr>
+        <w:t>problem analysis, algorithm design, implementation</w:t>
+      </w:r>
+      <w:r>
+        <w:rPr>
+          <w:rFonts w:ascii="Times New Roman" w:eastAsia="Times New Roman" w:hAnsi="Times New Roman" w:cs="Times New Roman"/>
+          <w:sz w:val="25"/>
+          <w:szCs w:val="25"/>
+        </w:rPr>
+        <w:t xml:space="preserve">, and </w:t>
+      </w:r>
+      <w:r>
+        <w:rPr>
+          <w:rFonts w:ascii="Times New Roman" w:eastAsia="Times New Roman" w:hAnsi="Times New Roman" w:cs="Times New Roman"/>
+          <w:b/>
+          <w:bCs/>
+          <w:sz w:val="25"/>
+          <w:szCs w:val="25"/>
+        </w:rPr>
+        <w:t>testing</w:t>
+      </w:r>
+      <w:r>
+        <w:rPr>
+          <w:rFonts w:ascii="Times New Roman" w:eastAsia="Times New Roman" w:hAnsi="Times New Roman" w:cs="Times New Roman"/>
+          <w:sz w:val="25"/>
+          <w:szCs w:val="25"/>
+        </w:rPr>
+        <w:t xml:space="preserve">. It also includes a </w:t>
+      </w:r>
+      <w:r>
+        <w:rPr>
+          <w:rFonts w:ascii="Times New Roman" w:eastAsia="Times New Roman" w:hAnsi="Times New Roman" w:cs="Times New Roman"/>
+          <w:b/>
+          <w:bCs/>
+          <w:sz w:val="25"/>
+          <w:szCs w:val="25"/>
+        </w:rPr>
+        <w:t>flowchart</w:t>
+      </w:r>
+      <w:r>
+        <w:rPr>
+          <w:rFonts w:ascii="Times New Roman" w:eastAsia="Times New Roman" w:hAnsi="Times New Roman" w:cs="Times New Roman"/>
+          <w:sz w:val="25"/>
+          <w:szCs w:val="25"/>
+        </w:rPr>
+        <w:t xml:space="preserve">, </w:t>
+      </w:r>
+      <w:r>
+        <w:rPr>
+          <w:rFonts w:ascii="Times New Roman" w:eastAsia="Times New Roman" w:hAnsi="Times New Roman" w:cs="Times New Roman"/>
+          <w:b/>
+          <w:bCs/>
+          <w:sz w:val="25"/>
+          <w:szCs w:val="25"/>
+        </w:rPr>
+        <w:t>code breakdown</w:t>
+      </w:r>
+      <w:r>
+        <w:rPr>
+          <w:rFonts w:ascii="Times New Roman" w:eastAsia="Times New Roman" w:hAnsi="Times New Roman" w:cs="Times New Roman"/>
+          <w:sz w:val="25"/>
+          <w:szCs w:val="25"/>
+        </w:rPr>
+        <w:t xml:space="preserve">, and </w:t>
+      </w:r>
+      <w:r>
+        <w:rPr>
+          <w:rFonts w:ascii="Times New Roman" w:eastAsia="Times New Roman" w:hAnsi="Times New Roman" w:cs="Times New Roman"/>
+          <w:b/>
+          <w:bCs/>
+          <w:sz w:val="25"/>
+          <w:szCs w:val="25"/>
+        </w:rPr>
+        <w:t>detailed discussion of challenges faced during development</w:t>
+      </w:r>
+      <w:r>
+        <w:rPr>
+          <w:rFonts w:ascii="Times New Roman" w:eastAsia="Times New Roman" w:hAnsi="Times New Roman" w:cs="Times New Roman"/>
+          <w:sz w:val="25"/>
+          <w:szCs w:val="25"/>
+        </w:rPr>
+        <w:t xml:space="preserve"> and how they were resolved.</w:t>
+      </w:r>
+    </w:p>
+    <w:p>
+      <w:pPr>
+        <w:spacing w:after="0" w:line="240" w:lineRule="auto"/>
+        <w:rPr>
+          <w:rFonts w:ascii="Times New Roman" w:eastAsia="Times New Roman" w:hAnsi="Times New Roman" w:cs="Times New Roman"/>
+          <w:sz w:val="24"/>
+          <w:szCs w:val="24"/>
+        </w:rPr>
+      </w:pPr>
+      <w:r>
+        <w:rPr>
+          <w:rFonts w:ascii="Times New Roman" w:eastAsia="Times New Roman" w:hAnsi="Times New Roman" w:cs="Times New Roman"/>
+          <w:noProof/>
+          <w:sz w:val="24"/>
+          <w:szCs w:val="24"/>
+        </w:rPr>
+        <w:pict w14:anchorId="47B8A238">
+          <v:rect id="_x0000_i1025" style="width:0;height:1.5pt" o:hralign="center" o:hrstd="t" o:hr="t" fillcolor="#a0a0a0" stroked="f"/>
+        </w:pict>
+      </w:r>
+    </w:p>
+    <w:p>
+      <w:pPr>
+        <w:pStyle w:val="Heading1"/>
+      </w:pPr>
+      <w:bookmarkStart w:id="3" w:name="_Toc930343433"/>
+      <w:r>
+        <w:rPr>
+          <w:sz w:val="40"/>
+          <w:szCs w:val="40"/>
+        </w:rPr>
+        <w:t>Introduction</w:t>
+      </w:r>
+      <w:bookmarkEnd w:id="3"/>
+    </w:p>
+    <w:p>
+      <w:pPr>
+        <w:spacing w:after="0" w:line="240" w:lineRule="auto"/>
+        <w:rPr>
+          <w:rFonts w:ascii="Times New Roman" w:eastAsia="Times New Roman" w:hAnsi="Times New Roman" w:cs="Times New Roman"/>
+          <w:sz w:val="24"/>
+          <w:szCs w:val="24"/>
+        </w:rPr>
+      </w:pPr>
+    </w:p>
+    <w:p>
+      <w:pPr>
+        <w:spacing w:before="100" w:beforeAutospacing="1" w:after="100" w:afterAutospacing="1" w:line="276" w:lineRule="auto"/>
+        <w:rPr>
+          <w:rFonts w:ascii="Times New Roman" w:eastAsia="Times New Roman" w:hAnsi="Times New Roman" w:cs="Times New Roman"/>
+          <w:sz w:val="24"/>
+          <w:szCs w:val="24"/>
+        </w:rPr>
+      </w:pPr>
+      <w:r>
+        <w:rPr>
+          <w:rFonts w:ascii="Times New Roman" w:eastAsia="Times New Roman" w:hAnsi="Times New Roman" w:cs="Times New Roman"/>
+          <w:sz w:val="24"/>
+          <w:szCs w:val="24"/>
+        </w:rPr>
+        <w:t xml:space="preserve">Tic Tac Toe, also known as </w:t>
+      </w:r>
+      <w:proofErr w:type="spellStart"/>
+      <w:r>
+        <w:rPr>
+          <w:rFonts w:ascii="Times New Roman" w:eastAsia="Times New Roman" w:hAnsi="Times New Roman" w:cs="Times New Roman"/>
+          <w:i/>
+          <w:iCs/>
+          <w:sz w:val="24"/>
+          <w:szCs w:val="24"/>
+        </w:rPr>
+        <w:t>Noughts</w:t>
+      </w:r>
+      <w:proofErr w:type="spellEnd"/>
+      <w:r>
+        <w:rPr>
+          <w:rFonts w:ascii="Times New Roman" w:eastAsia="Times New Roman" w:hAnsi="Times New Roman" w:cs="Times New Roman"/>
+          <w:i/>
+          <w:iCs/>
+          <w:sz w:val="24"/>
+          <w:szCs w:val="24"/>
+        </w:rPr>
+        <w:t xml:space="preserve"> and Crosses</w:t>
+      </w:r>
+      <w:r>
+        <w:rPr>
+          <w:rFonts w:ascii="Times New Roman" w:eastAsia="Times New Roman" w:hAnsi="Times New Roman" w:cs="Times New Roman"/>
+          <w:sz w:val="24"/>
+          <w:szCs w:val="24"/>
+        </w:rPr>
+        <w:t xml:space="preserve">, is one of the simplest and most recognized logical games. It has been widely used to teach </w:t>
+      </w:r>
+      <w:r>
+        <w:rPr>
+          <w:rFonts w:ascii="Times New Roman" w:eastAsia="Times New Roman" w:hAnsi="Times New Roman" w:cs="Times New Roman"/>
+          <w:b/>
+          <w:bCs/>
+          <w:sz w:val="24"/>
+          <w:szCs w:val="24"/>
+        </w:rPr>
+        <w:t>strategic reasoning</w:t>
+      </w:r>
+      <w:r>
+        <w:rPr>
+          <w:rFonts w:ascii="Times New Roman" w:eastAsia="Times New Roman" w:hAnsi="Times New Roman" w:cs="Times New Roman"/>
+          <w:sz w:val="24"/>
+          <w:szCs w:val="24"/>
+        </w:rPr>
+        <w:t xml:space="preserve"> and </w:t>
+      </w:r>
+      <w:r>
+        <w:rPr>
+          <w:rFonts w:ascii="Times New Roman" w:eastAsia="Times New Roman" w:hAnsi="Times New Roman" w:cs="Times New Roman"/>
+          <w:b/>
+          <w:bCs/>
+          <w:sz w:val="24"/>
+          <w:szCs w:val="24"/>
+        </w:rPr>
+        <w:t>programming fundamentals</w:t>
+      </w:r>
+      <w:r>
+        <w:rPr>
+          <w:rFonts w:ascii="Times New Roman" w:eastAsia="Times New Roman" w:hAnsi="Times New Roman" w:cs="Times New Roman"/>
+          <w:sz w:val="24"/>
+          <w:szCs w:val="24"/>
+        </w:rPr>
+        <w:t>.</w:t>
+      </w:r>
+    </w:p>
+    <w:p>
+      <w:pPr>
+        <w:spacing w:before="100" w:beforeAutospacing="1" w:after="100" w:afterAutospacing="1" w:line="276" w:lineRule="auto"/>
+        <w:rPr>
+          <w:rFonts w:ascii="Times New Roman" w:eastAsia="Times New Roman" w:hAnsi="Times New Roman" w:cs="Times New Roman"/>
+          <w:sz w:val="24"/>
+          <w:szCs w:val="24"/>
+        </w:rPr>
+      </w:pPr>
+      <w:r>
+        <w:rPr>
+          <w:rFonts w:ascii="Times New Roman" w:eastAsia="Times New Roman" w:hAnsi="Times New Roman" w:cs="Times New Roman"/>
+          <w:sz w:val="24"/>
+          <w:szCs w:val="24"/>
+        </w:rPr>
+        <w:t xml:space="preserve">In this CCP project, we have implemented Tic Tac Toe using the </w:t>
+      </w:r>
+      <w:r>
+        <w:rPr>
+          <w:rFonts w:ascii="Times New Roman" w:eastAsia="Times New Roman" w:hAnsi="Times New Roman" w:cs="Times New Roman"/>
+          <w:b/>
+          <w:bCs/>
+          <w:sz w:val="24"/>
+          <w:szCs w:val="24"/>
+        </w:rPr>
+        <w:t>C language</w:t>
+      </w:r>
+      <w:r>
+        <w:rPr>
+          <w:rFonts w:ascii="Times New Roman" w:eastAsia="Times New Roman" w:hAnsi="Times New Roman" w:cs="Times New Roman"/>
+          <w:sz w:val="24"/>
+          <w:szCs w:val="24"/>
+        </w:rPr>
+        <w:t>, emphasizing clear logic, structured code, and a friendly console interface. The program allows two human players to compete, handles invalid inputs, announces the winner or a draw, and even offers a replay option.</w:t>
+      </w:r>
+    </w:p>
+    <w:p>
+      <w:pPr>
+        <w:spacing w:before="100" w:beforeAutospacing="1" w:after="100" w:afterAutospacing="1" w:line="276" w:lineRule="auto"/>
+        <w:rPr>
+          <w:rFonts w:ascii="Times New Roman" w:eastAsia="Times New Roman" w:hAnsi="Times New Roman" w:cs="Times New Roman"/>
+          <w:sz w:val="24"/>
+          <w:szCs w:val="24"/>
+        </w:rPr>
+      </w:pPr>
+      <w:r>
+        <w:rPr>
+          <w:rFonts w:ascii="Times New Roman" w:eastAsia="Times New Roman" w:hAnsi="Times New Roman" w:cs="Times New Roman"/>
+          <w:sz w:val="24"/>
+          <w:szCs w:val="24"/>
+        </w:rPr>
+        <w:t xml:space="preserve">The project serves as a foundation for understanding </w:t>
+      </w:r>
+      <w:r>
+        <w:rPr>
+          <w:rFonts w:ascii="Times New Roman" w:eastAsia="Times New Roman" w:hAnsi="Times New Roman" w:cs="Times New Roman"/>
+          <w:b/>
+          <w:bCs/>
+          <w:sz w:val="24"/>
+          <w:szCs w:val="24"/>
+        </w:rPr>
+        <w:t>algorithmic thinking, input validation, modularity, and flow control</w:t>
+      </w:r>
+      <w:r>
+        <w:rPr>
+          <w:rFonts w:ascii="Times New Roman" w:eastAsia="Times New Roman" w:hAnsi="Times New Roman" w:cs="Times New Roman"/>
+          <w:sz w:val="24"/>
+          <w:szCs w:val="24"/>
+        </w:rPr>
+        <w:t xml:space="preserve"> — essential principles for any aspiring programmer.</w:t>
+      </w:r>
+    </w:p>
+    <w:p>
+      <w:pPr>
+        <w:spacing w:after="0" w:line="240" w:lineRule="auto"/>
+        <w:rPr>
+          <w:rFonts w:ascii="Times New Roman" w:eastAsia="Times New Roman" w:hAnsi="Times New Roman" w:cs="Times New Roman"/>
+          <w:sz w:val="24"/>
+          <w:szCs w:val="24"/>
+        </w:rPr>
+      </w:pPr>
+      <w:r>
+        <w:rPr>
+          <w:rFonts w:ascii="Times New Roman" w:eastAsia="Times New Roman" w:hAnsi="Times New Roman" w:cs="Times New Roman"/>
+          <w:noProof/>
+          <w:sz w:val="24"/>
+          <w:szCs w:val="24"/>
+        </w:rPr>
+        <w:pict w14:anchorId="3EA2A742">
+          <v:rect id="_x0000_i1026" style="width:0;height:1.5pt" o:hralign="center" o:hrstd="t" o:hr="t" fillcolor="#a0a0a0" stroked="f"/>
+        </w:pict>
+      </w:r>
     </w:p>
     <w:p>
       <w:pPr>
@@ -426,842 +1910,36 @@
           <w:szCs w:val="36"/>
         </w:rPr>
       </w:pPr>
-      <w:r>
+    </w:p>
+    <w:p>
+      <w:pPr>
+        <w:pStyle w:val="Heading1"/>
+        <w:rPr>
+          <w:sz w:val="40"/>
+          <w:szCs w:val="40"/>
+        </w:rPr>
+      </w:pPr>
+      <w:bookmarkStart w:id="4" w:name="_Toc2093753559"/>
+    </w:p>
+    <w:p>
+      <w:pPr>
+        <w:pStyle w:val="Heading1"/>
         <w:rPr>
           <w:rFonts w:ascii="Times New Roman" w:eastAsia="Times New Roman" w:hAnsi="Times New Roman" w:cs="Times New Roman"/>
           <w:b/>
           <w:bCs/>
-          <w:sz w:val="36"/>
-          <w:szCs w:val="36"/>
-        </w:rPr>
-        <w:t>Abstract</w:t>
-      </w:r>
-    </w:p>
-    <w:p>
-      <w:pPr>
-        <w:spacing w:before="100" w:beforeAutospacing="1" w:after="100" w:afterAutospacing="1" w:line="276" w:lineRule="auto"/>
-        <w:rPr>
-          <w:rFonts w:ascii="Times New Roman" w:eastAsia="Times New Roman" w:hAnsi="Times New Roman" w:cs="Times New Roman"/>
-          <w:sz w:val="25"/>
-          <w:szCs w:val="25"/>
-        </w:rPr>
-      </w:pPr>
-      <w:r>
-        <w:rPr>
-          <w:rFonts w:ascii="Times New Roman" w:eastAsia="Times New Roman" w:hAnsi="Times New Roman" w:cs="Times New Roman"/>
-          <w:sz w:val="25"/>
-          <w:szCs w:val="25"/>
-        </w:rPr>
-        <w:t xml:space="preserve">The </w:t>
-      </w:r>
-      <w:r>
-        <w:rPr>
-          <w:rFonts w:ascii="Times New Roman" w:eastAsia="Times New Roman" w:hAnsi="Times New Roman" w:cs="Times New Roman"/>
-          <w:b/>
-          <w:bCs/>
-          <w:sz w:val="25"/>
-          <w:szCs w:val="25"/>
-        </w:rPr>
-        <w:t>Tic Tac Toe Game</w:t>
-      </w:r>
-      <w:r>
-        <w:rPr>
-          <w:rFonts w:ascii="Times New Roman" w:eastAsia="Times New Roman" w:hAnsi="Times New Roman" w:cs="Times New Roman"/>
-          <w:sz w:val="25"/>
-          <w:szCs w:val="25"/>
-        </w:rPr>
-        <w:t xml:space="preserve"> project is a console-based two-player board game implemented in the </w:t>
-      </w:r>
-      <w:r>
-        <w:rPr>
-          <w:rFonts w:ascii="Times New Roman" w:eastAsia="Times New Roman" w:hAnsi="Times New Roman" w:cs="Times New Roman"/>
-          <w:b/>
-          <w:bCs/>
-          <w:sz w:val="25"/>
-          <w:szCs w:val="25"/>
-        </w:rPr>
-        <w:t>C programming language</w:t>
-      </w:r>
-      <w:r>
-        <w:rPr>
-          <w:rFonts w:ascii="Times New Roman" w:eastAsia="Times New Roman" w:hAnsi="Times New Roman" w:cs="Times New Roman"/>
-          <w:sz w:val="25"/>
-          <w:szCs w:val="25"/>
-        </w:rPr>
-        <w:t>. It focuses on the application of fundamental programming concepts such as arrays, conditional statements, looping constructs, user input handling, and modular programming using functions.</w:t>
-      </w:r>
-    </w:p>
-    <w:p>
-      <w:pPr>
-        <w:spacing w:before="100" w:beforeAutospacing="1" w:after="100" w:afterAutospacing="1" w:line="276" w:lineRule="auto"/>
-        <w:rPr>
-          <w:rFonts w:ascii="Times New Roman" w:eastAsia="Times New Roman" w:hAnsi="Times New Roman" w:cs="Times New Roman"/>
-          <w:sz w:val="25"/>
-          <w:szCs w:val="25"/>
-        </w:rPr>
-      </w:pPr>
-      <w:r>
-        <w:rPr>
-          <w:rFonts w:ascii="Times New Roman" w:eastAsia="Times New Roman" w:hAnsi="Times New Roman" w:cs="Times New Roman"/>
-          <w:sz w:val="25"/>
-          <w:szCs w:val="25"/>
-        </w:rPr>
-        <w:t xml:space="preserve">The purpose of this project is to simulate a classic game while reinforcing coding logic and problem-solving skills. The program displays a 3×3 grid where two players alternately mark spaces with </w:t>
-      </w:r>
-      <w:r>
-        <w:rPr>
-          <w:rFonts w:ascii="Times New Roman" w:eastAsia="Times New Roman" w:hAnsi="Times New Roman" w:cs="Times New Roman"/>
-          <w:b/>
-          <w:bCs/>
-          <w:sz w:val="25"/>
-          <w:szCs w:val="25"/>
-        </w:rPr>
-        <w:t>‘X’</w:t>
-      </w:r>
-      <w:r>
-        <w:rPr>
-          <w:rFonts w:ascii="Times New Roman" w:eastAsia="Times New Roman" w:hAnsi="Times New Roman" w:cs="Times New Roman"/>
-          <w:sz w:val="25"/>
-          <w:szCs w:val="25"/>
-        </w:rPr>
-        <w:t xml:space="preserve"> and </w:t>
-      </w:r>
-      <w:r>
-        <w:rPr>
-          <w:rFonts w:ascii="Times New Roman" w:eastAsia="Times New Roman" w:hAnsi="Times New Roman" w:cs="Times New Roman"/>
-          <w:b/>
-          <w:bCs/>
-          <w:sz w:val="25"/>
-          <w:szCs w:val="25"/>
-        </w:rPr>
-        <w:t>‘O’</w:t>
-      </w:r>
-      <w:r>
-        <w:rPr>
-          <w:rFonts w:ascii="Times New Roman" w:eastAsia="Times New Roman" w:hAnsi="Times New Roman" w:cs="Times New Roman"/>
-          <w:sz w:val="25"/>
-          <w:szCs w:val="25"/>
-        </w:rPr>
-        <w:t>, aiming to form a straight line of three identical marks horizontally, vertically, or diagonally.</w:t>
-      </w:r>
-    </w:p>
-    <w:p>
-      <w:pPr>
-        <w:spacing w:before="100" w:beforeAutospacing="1" w:after="100" w:afterAutospacing="1" w:line="276" w:lineRule="auto"/>
-        <w:rPr>
-          <w:rFonts w:ascii="Times New Roman" w:eastAsia="Times New Roman" w:hAnsi="Times New Roman" w:cs="Times New Roman"/>
-          <w:sz w:val="25"/>
-          <w:szCs w:val="25"/>
-        </w:rPr>
-      </w:pPr>
-      <w:r>
-        <w:rPr>
-          <w:rFonts w:ascii="Times New Roman" w:eastAsia="Times New Roman" w:hAnsi="Times New Roman" w:cs="Times New Roman"/>
-          <w:sz w:val="25"/>
-          <w:szCs w:val="25"/>
-        </w:rPr>
-        <w:t xml:space="preserve">This report discusses the </w:t>
-      </w:r>
-      <w:r>
-        <w:rPr>
-          <w:rFonts w:ascii="Times New Roman" w:eastAsia="Times New Roman" w:hAnsi="Times New Roman" w:cs="Times New Roman"/>
-          <w:b/>
-          <w:bCs/>
-          <w:sz w:val="25"/>
-          <w:szCs w:val="25"/>
-        </w:rPr>
-        <w:t>development process</w:t>
-      </w:r>
-      <w:r>
-        <w:rPr>
-          <w:rFonts w:ascii="Times New Roman" w:eastAsia="Times New Roman" w:hAnsi="Times New Roman" w:cs="Times New Roman"/>
-          <w:sz w:val="25"/>
-          <w:szCs w:val="25"/>
-        </w:rPr>
-        <w:t xml:space="preserve">, including </w:t>
-      </w:r>
-      <w:r>
-        <w:rPr>
-          <w:rFonts w:ascii="Times New Roman" w:eastAsia="Times New Roman" w:hAnsi="Times New Roman" w:cs="Times New Roman"/>
-          <w:b/>
-          <w:bCs/>
-          <w:sz w:val="25"/>
-          <w:szCs w:val="25"/>
-        </w:rPr>
-        <w:t>problem analysis, algorithm design, implementation</w:t>
-      </w:r>
-      <w:r>
-        <w:rPr>
-          <w:rFonts w:ascii="Times New Roman" w:eastAsia="Times New Roman" w:hAnsi="Times New Roman" w:cs="Times New Roman"/>
-          <w:sz w:val="25"/>
-          <w:szCs w:val="25"/>
-        </w:rPr>
-        <w:t xml:space="preserve">, and </w:t>
-      </w:r>
-      <w:r>
-        <w:rPr>
-          <w:rFonts w:ascii="Times New Roman" w:eastAsia="Times New Roman" w:hAnsi="Times New Roman" w:cs="Times New Roman"/>
-          <w:b/>
-          <w:bCs/>
-          <w:sz w:val="25"/>
-          <w:szCs w:val="25"/>
-        </w:rPr>
-        <w:t>testing</w:t>
-      </w:r>
-      <w:r>
-        <w:rPr>
-          <w:rFonts w:ascii="Times New Roman" w:eastAsia="Times New Roman" w:hAnsi="Times New Roman" w:cs="Times New Roman"/>
-          <w:sz w:val="25"/>
-          <w:szCs w:val="25"/>
-        </w:rPr>
-        <w:t xml:space="preserve">. It also includes a </w:t>
-      </w:r>
-      <w:r>
-        <w:rPr>
-          <w:rFonts w:ascii="Times New Roman" w:eastAsia="Times New Roman" w:hAnsi="Times New Roman" w:cs="Times New Roman"/>
-          <w:b/>
-          <w:bCs/>
-          <w:sz w:val="25"/>
-          <w:szCs w:val="25"/>
-        </w:rPr>
-        <w:t>flowchart</w:t>
-      </w:r>
-      <w:r>
-        <w:rPr>
-          <w:rFonts w:ascii="Times New Roman" w:eastAsia="Times New Roman" w:hAnsi="Times New Roman" w:cs="Times New Roman"/>
-          <w:sz w:val="25"/>
-          <w:szCs w:val="25"/>
-        </w:rPr>
-        <w:t xml:space="preserve">, </w:t>
-      </w:r>
-      <w:r>
-        <w:rPr>
-          <w:rFonts w:ascii="Times New Roman" w:eastAsia="Times New Roman" w:hAnsi="Times New Roman" w:cs="Times New Roman"/>
-          <w:b/>
-          <w:bCs/>
-          <w:sz w:val="25"/>
-          <w:szCs w:val="25"/>
-        </w:rPr>
-        <w:t>code breakdown</w:t>
-      </w:r>
-      <w:r>
-        <w:rPr>
-          <w:rFonts w:ascii="Times New Roman" w:eastAsia="Times New Roman" w:hAnsi="Times New Roman" w:cs="Times New Roman"/>
-          <w:sz w:val="25"/>
-          <w:szCs w:val="25"/>
-        </w:rPr>
-        <w:t xml:space="preserve">, and </w:t>
-      </w:r>
-      <w:r>
-        <w:rPr>
-          <w:rFonts w:ascii="Times New Roman" w:eastAsia="Times New Roman" w:hAnsi="Times New Roman" w:cs="Times New Roman"/>
-          <w:b/>
-          <w:bCs/>
-          <w:sz w:val="25"/>
-          <w:szCs w:val="25"/>
-        </w:rPr>
-        <w:t>detailed discussion of challenges faced during development</w:t>
-      </w:r>
-      <w:r>
-        <w:rPr>
-          <w:rFonts w:ascii="Times New Roman" w:eastAsia="Times New Roman" w:hAnsi="Times New Roman" w:cs="Times New Roman"/>
-          <w:sz w:val="25"/>
-          <w:szCs w:val="25"/>
-        </w:rPr>
-        <w:t xml:space="preserve"> and how they were resolved.</w:t>
-      </w:r>
-    </w:p>
-    <w:p>
-      <w:pPr>
-        <w:spacing w:after="0" w:line="240" w:lineRule="auto"/>
-        <w:rPr>
-          <w:rFonts w:ascii="Times New Roman" w:eastAsia="Times New Roman" w:hAnsi="Times New Roman" w:cs="Times New Roman"/>
-          <w:sz w:val="24"/>
-          <w:szCs w:val="24"/>
-        </w:rPr>
-      </w:pPr>
-      <w:r>
-        <w:rPr>
-          <w:rFonts w:ascii="Times New Roman" w:eastAsia="Times New Roman" w:hAnsi="Times New Roman" w:cs="Times New Roman"/>
-          <w:sz w:val="24"/>
-          <w:szCs w:val="24"/>
-        </w:rPr>
-        <w:pict>
-          <v:rect id="_x0000_i1025" style="width:0;height:1.5pt" o:hralign="center" o:hrstd="t" o:hr="t" fillcolor="#a0a0a0" stroked="f"/>
-        </w:pict>
-      </w:r>
-    </w:p>
-    <w:p>
-      <w:pPr>
-        <w:spacing w:before="100" w:beforeAutospacing="1" w:after="100" w:afterAutospacing="1" w:line="240" w:lineRule="auto"/>
-        <w:outlineLvl w:val="1"/>
-        <w:rPr>
-          <w:rFonts w:ascii="Times New Roman" w:eastAsia="Times New Roman" w:hAnsi="Times New Roman" w:cs="Times New Roman"/>
-          <w:b/>
-          <w:bCs/>
-          <w:sz w:val="36"/>
-          <w:szCs w:val="36"/>
-        </w:rPr>
-      </w:pPr>
-      <w:r>
-        <w:rPr>
-          <w:rFonts w:ascii="Times New Roman" w:eastAsia="Times New Roman" w:hAnsi="Times New Roman" w:cs="Times New Roman"/>
-          <w:b/>
-          <w:bCs/>
-          <w:sz w:val="36"/>
-          <w:szCs w:val="36"/>
-        </w:rPr>
-        <w:t>Table of Contents</w:t>
-      </w:r>
-    </w:p>
-    <w:p>
-      <w:pPr>
-        <w:numPr>
-          <w:ilvl w:val="0"/>
-          <w:numId w:val="1"/>
-        </w:numPr>
-        <w:spacing w:before="100" w:beforeAutospacing="1" w:after="100" w:afterAutospacing="1" w:line="276" w:lineRule="auto"/>
-        <w:rPr>
-          <w:rFonts w:ascii="Times New Roman" w:eastAsia="Times New Roman" w:hAnsi="Times New Roman" w:cs="Times New Roman"/>
-          <w:sz w:val="25"/>
-          <w:szCs w:val="25"/>
-        </w:rPr>
-      </w:pPr>
-      <w:r>
-        <w:rPr>
-          <w:rFonts w:ascii="Times New Roman" w:eastAsia="Times New Roman" w:hAnsi="Times New Roman" w:cs="Times New Roman"/>
-          <w:sz w:val="25"/>
-          <w:szCs w:val="25"/>
-        </w:rPr>
-        <w:t>Abstract</w:t>
-      </w:r>
-    </w:p>
-    <w:p>
-      <w:pPr>
-        <w:numPr>
-          <w:ilvl w:val="0"/>
-          <w:numId w:val="1"/>
-        </w:numPr>
-        <w:spacing w:before="100" w:beforeAutospacing="1" w:after="100" w:afterAutospacing="1" w:line="276" w:lineRule="auto"/>
-        <w:rPr>
-          <w:rFonts w:ascii="Times New Roman" w:eastAsia="Times New Roman" w:hAnsi="Times New Roman" w:cs="Times New Roman"/>
-          <w:sz w:val="25"/>
-          <w:szCs w:val="25"/>
-        </w:rPr>
-      </w:pPr>
-      <w:r>
-        <w:rPr>
-          <w:rFonts w:ascii="Times New Roman" w:eastAsia="Times New Roman" w:hAnsi="Times New Roman" w:cs="Times New Roman"/>
-          <w:sz w:val="25"/>
-          <w:szCs w:val="25"/>
-        </w:rPr>
-        <w:t>Table of Contents</w:t>
-      </w:r>
-    </w:p>
-    <w:p>
-      <w:pPr>
-        <w:numPr>
-          <w:ilvl w:val="0"/>
-          <w:numId w:val="1"/>
-        </w:numPr>
-        <w:spacing w:before="100" w:beforeAutospacing="1" w:after="100" w:afterAutospacing="1" w:line="276" w:lineRule="auto"/>
-        <w:rPr>
-          <w:rFonts w:ascii="Times New Roman" w:eastAsia="Times New Roman" w:hAnsi="Times New Roman" w:cs="Times New Roman"/>
-          <w:sz w:val="25"/>
-          <w:szCs w:val="25"/>
-        </w:rPr>
-      </w:pPr>
-      <w:r>
-        <w:rPr>
-          <w:rFonts w:ascii="Times New Roman" w:eastAsia="Times New Roman" w:hAnsi="Times New Roman" w:cs="Times New Roman"/>
-          <w:sz w:val="25"/>
-          <w:szCs w:val="25"/>
-        </w:rPr>
-        <w:t>Introduction</w:t>
-      </w:r>
-    </w:p>
-    <w:p>
-      <w:pPr>
-        <w:numPr>
-          <w:ilvl w:val="0"/>
-          <w:numId w:val="1"/>
-        </w:numPr>
-        <w:spacing w:before="100" w:beforeAutospacing="1" w:after="100" w:afterAutospacing="1" w:line="276" w:lineRule="auto"/>
-        <w:rPr>
-          <w:rFonts w:ascii="Times New Roman" w:eastAsia="Times New Roman" w:hAnsi="Times New Roman" w:cs="Times New Roman"/>
-          <w:sz w:val="25"/>
-          <w:szCs w:val="25"/>
-        </w:rPr>
-      </w:pPr>
-      <w:r>
-        <w:rPr>
-          <w:rFonts w:ascii="Times New Roman" w:eastAsia="Times New Roman" w:hAnsi="Times New Roman" w:cs="Times New Roman"/>
-          <w:sz w:val="25"/>
-          <w:szCs w:val="25"/>
+          <w:sz w:val="44"/>
+          <w:szCs w:val="44"/>
+        </w:rPr>
+      </w:pPr>
+      <w:r>
+        <w:rPr>
+          <w:sz w:val="40"/>
+          <w:szCs w:val="40"/>
         </w:rPr>
         <w:t>Objectives</w:t>
       </w:r>
-    </w:p>
-    <w:p>
-      <w:pPr>
-        <w:numPr>
-          <w:ilvl w:val="0"/>
-          <w:numId w:val="1"/>
-        </w:numPr>
-        <w:spacing w:before="100" w:beforeAutospacing="1" w:after="100" w:afterAutospacing="1" w:line="276" w:lineRule="auto"/>
-        <w:rPr>
-          <w:rFonts w:ascii="Times New Roman" w:eastAsia="Times New Roman" w:hAnsi="Times New Roman" w:cs="Times New Roman"/>
-          <w:sz w:val="25"/>
-          <w:szCs w:val="25"/>
-        </w:rPr>
-      </w:pPr>
-      <w:r>
-        <w:rPr>
-          <w:rFonts w:ascii="Times New Roman" w:eastAsia="Times New Roman" w:hAnsi="Times New Roman" w:cs="Times New Roman"/>
-          <w:sz w:val="25"/>
-          <w:szCs w:val="25"/>
-        </w:rPr>
-        <w:t>Problem Statement</w:t>
-      </w:r>
-    </w:p>
-    <w:p>
-      <w:pPr>
-        <w:numPr>
-          <w:ilvl w:val="0"/>
-          <w:numId w:val="1"/>
-        </w:numPr>
-        <w:spacing w:before="100" w:beforeAutospacing="1" w:after="100" w:afterAutospacing="1" w:line="276" w:lineRule="auto"/>
-        <w:rPr>
-          <w:rFonts w:ascii="Times New Roman" w:eastAsia="Times New Roman" w:hAnsi="Times New Roman" w:cs="Times New Roman"/>
-          <w:sz w:val="25"/>
-          <w:szCs w:val="25"/>
-        </w:rPr>
-      </w:pPr>
-      <w:r>
-        <w:rPr>
-          <w:rFonts w:ascii="Times New Roman" w:eastAsia="Times New Roman" w:hAnsi="Times New Roman" w:cs="Times New Roman"/>
-          <w:sz w:val="25"/>
-          <w:szCs w:val="25"/>
-        </w:rPr>
-        <w:t>Tools and Technologies Used</w:t>
-      </w:r>
-    </w:p>
-    <w:p>
-      <w:pPr>
-        <w:numPr>
-          <w:ilvl w:val="0"/>
-          <w:numId w:val="1"/>
-        </w:numPr>
-        <w:spacing w:before="100" w:beforeAutospacing="1" w:after="100" w:afterAutospacing="1" w:line="276" w:lineRule="auto"/>
-        <w:rPr>
-          <w:rFonts w:ascii="Times New Roman" w:eastAsia="Times New Roman" w:hAnsi="Times New Roman" w:cs="Times New Roman"/>
-          <w:sz w:val="25"/>
-          <w:szCs w:val="25"/>
-        </w:rPr>
-      </w:pPr>
-      <w:r>
-        <w:rPr>
-          <w:rFonts w:ascii="Times New Roman" w:eastAsia="Times New Roman" w:hAnsi="Times New Roman" w:cs="Times New Roman"/>
-          <w:sz w:val="25"/>
-          <w:szCs w:val="25"/>
-        </w:rPr>
-        <w:t>Program Design and Logic (Detailed)</w:t>
-      </w:r>
-    </w:p>
-    <w:p>
-      <w:pPr>
-        <w:numPr>
-          <w:ilvl w:val="0"/>
-          <w:numId w:val="1"/>
-        </w:numPr>
-        <w:spacing w:before="100" w:beforeAutospacing="1" w:after="100" w:afterAutospacing="1" w:line="276" w:lineRule="auto"/>
-        <w:rPr>
-          <w:rFonts w:ascii="Times New Roman" w:eastAsia="Times New Roman" w:hAnsi="Times New Roman" w:cs="Times New Roman"/>
-          <w:sz w:val="25"/>
-          <w:szCs w:val="25"/>
-        </w:rPr>
-      </w:pPr>
-      <w:r>
-        <w:rPr>
-          <w:rFonts w:ascii="Times New Roman" w:eastAsia="Times New Roman" w:hAnsi="Times New Roman" w:cs="Times New Roman"/>
-          <w:sz w:val="25"/>
-          <w:szCs w:val="25"/>
-        </w:rPr>
-        <w:t>Flowchart Representation</w:t>
-      </w:r>
-    </w:p>
-    <w:p>
-      <w:pPr>
-        <w:numPr>
-          <w:ilvl w:val="0"/>
-          <w:numId w:val="1"/>
-        </w:numPr>
-        <w:spacing w:before="100" w:beforeAutospacing="1" w:after="100" w:afterAutospacing="1" w:line="276" w:lineRule="auto"/>
-        <w:rPr>
-          <w:rFonts w:ascii="Times New Roman" w:eastAsia="Times New Roman" w:hAnsi="Times New Roman" w:cs="Times New Roman"/>
-          <w:sz w:val="25"/>
-          <w:szCs w:val="25"/>
-        </w:rPr>
-      </w:pPr>
-      <w:r>
-        <w:rPr>
-          <w:rFonts w:ascii="Times New Roman" w:eastAsia="Times New Roman" w:hAnsi="Times New Roman" w:cs="Times New Roman"/>
-          <w:sz w:val="25"/>
-          <w:szCs w:val="25"/>
-        </w:rPr>
-        <w:t>Code Explanation and Working</w:t>
-      </w:r>
-    </w:p>
-    <w:p>
-      <w:pPr>
-        <w:numPr>
-          <w:ilvl w:val="0"/>
-          <w:numId w:val="1"/>
-        </w:numPr>
-        <w:spacing w:before="100" w:beforeAutospacing="1" w:after="100" w:afterAutospacing="1" w:line="276" w:lineRule="auto"/>
-        <w:rPr>
-          <w:rFonts w:ascii="Times New Roman" w:eastAsia="Times New Roman" w:hAnsi="Times New Roman" w:cs="Times New Roman"/>
-          <w:sz w:val="25"/>
-          <w:szCs w:val="25"/>
-        </w:rPr>
-      </w:pPr>
-      <w:r>
-        <w:rPr>
-          <w:rFonts w:ascii="Times New Roman" w:eastAsia="Times New Roman" w:hAnsi="Times New Roman" w:cs="Times New Roman"/>
-          <w:sz w:val="25"/>
-          <w:szCs w:val="25"/>
-        </w:rPr>
-        <w:t>Difficulties Faced and Their Resolutions (Expanded)</w:t>
-      </w:r>
-    </w:p>
-    <w:p>
-      <w:pPr>
-        <w:numPr>
-          <w:ilvl w:val="0"/>
-          <w:numId w:val="1"/>
-        </w:numPr>
-        <w:spacing w:before="100" w:beforeAutospacing="1" w:after="100" w:afterAutospacing="1" w:line="276" w:lineRule="auto"/>
-        <w:rPr>
-          <w:rFonts w:ascii="Times New Roman" w:eastAsia="Times New Roman" w:hAnsi="Times New Roman" w:cs="Times New Roman"/>
-          <w:sz w:val="25"/>
-          <w:szCs w:val="25"/>
-        </w:rPr>
-      </w:pPr>
-      <w:r>
-        <w:rPr>
-          <w:rFonts w:ascii="Times New Roman" w:eastAsia="Times New Roman" w:hAnsi="Times New Roman" w:cs="Times New Roman"/>
-          <w:sz w:val="25"/>
-          <w:szCs w:val="25"/>
-        </w:rPr>
-        <w:t>Output Screens and Explanation</w:t>
-      </w:r>
-    </w:p>
-    <w:p>
-      <w:pPr>
-        <w:numPr>
-          <w:ilvl w:val="0"/>
-          <w:numId w:val="1"/>
-        </w:numPr>
-        <w:spacing w:before="100" w:beforeAutospacing="1" w:after="100" w:afterAutospacing="1" w:line="276" w:lineRule="auto"/>
-        <w:rPr>
-          <w:rFonts w:ascii="Times New Roman" w:eastAsia="Times New Roman" w:hAnsi="Times New Roman" w:cs="Times New Roman"/>
-          <w:sz w:val="25"/>
-          <w:szCs w:val="25"/>
-        </w:rPr>
-      </w:pPr>
-      <w:r>
-        <w:rPr>
-          <w:rFonts w:ascii="Times New Roman" w:eastAsia="Times New Roman" w:hAnsi="Times New Roman" w:cs="Times New Roman"/>
-          <w:sz w:val="25"/>
-          <w:szCs w:val="25"/>
-        </w:rPr>
-        <w:t>Conclusion</w:t>
-      </w:r>
-    </w:p>
-    <w:p>
-      <w:pPr>
-        <w:numPr>
-          <w:ilvl w:val="0"/>
-          <w:numId w:val="1"/>
-        </w:numPr>
-        <w:spacing w:before="100" w:beforeAutospacing="1" w:after="100" w:afterAutospacing="1" w:line="276" w:lineRule="auto"/>
-        <w:rPr>
-          <w:rFonts w:ascii="Times New Roman" w:eastAsia="Times New Roman" w:hAnsi="Times New Roman" w:cs="Times New Roman"/>
-          <w:sz w:val="25"/>
-          <w:szCs w:val="25"/>
-        </w:rPr>
-      </w:pPr>
-      <w:r>
-        <w:rPr>
-          <w:rFonts w:ascii="Times New Roman" w:eastAsia="Times New Roman" w:hAnsi="Times New Roman" w:cs="Times New Roman"/>
-          <w:sz w:val="25"/>
-          <w:szCs w:val="25"/>
-        </w:rPr>
-        <w:t>Future Scope</w:t>
-      </w:r>
-    </w:p>
-    <w:p>
-      <w:pPr>
-        <w:numPr>
-          <w:ilvl w:val="0"/>
-          <w:numId w:val="1"/>
-        </w:numPr>
-        <w:spacing w:before="100" w:beforeAutospacing="1" w:after="100" w:afterAutospacing="1" w:line="276" w:lineRule="auto"/>
-        <w:rPr>
-          <w:rFonts w:ascii="Times New Roman" w:eastAsia="Times New Roman" w:hAnsi="Times New Roman" w:cs="Times New Roman"/>
-          <w:sz w:val="25"/>
-          <w:szCs w:val="25"/>
-        </w:rPr>
-      </w:pPr>
-      <w:r>
-        <w:rPr>
-          <w:rFonts w:ascii="Times New Roman" w:eastAsia="Times New Roman" w:hAnsi="Times New Roman" w:cs="Times New Roman"/>
-          <w:sz w:val="25"/>
-          <w:szCs w:val="25"/>
-        </w:rPr>
-        <w:t>References</w:t>
-      </w:r>
-    </w:p>
-    <w:p>
-      <w:pPr>
-        <w:spacing w:beforeAutospacing="1" w:after="0" w:afterAutospacing="1" w:line="240" w:lineRule="auto"/>
-        <w:ind w:left="360"/>
-        <w:rPr>
-          <w:rFonts w:ascii="Times New Roman" w:eastAsia="Times New Roman" w:hAnsi="Times New Roman" w:cs="Times New Roman"/>
-          <w:sz w:val="24"/>
-          <w:szCs w:val="24"/>
-        </w:rPr>
-      </w:pPr>
-    </w:p>
-    <w:p>
-      <w:pPr>
-        <w:spacing w:after="0" w:line="240" w:lineRule="auto"/>
-        <w:rPr>
-          <w:rFonts w:ascii="Times New Roman" w:eastAsia="Times New Roman" w:hAnsi="Times New Roman" w:cs="Times New Roman"/>
-          <w:sz w:val="24"/>
-          <w:szCs w:val="24"/>
-        </w:rPr>
-      </w:pPr>
-      <w:r>
-        <w:rPr>
-          <w:rFonts w:ascii="Times New Roman" w:eastAsia="Times New Roman" w:hAnsi="Times New Roman" w:cs="Times New Roman"/>
-          <w:b/>
-          <w:bCs/>
-          <w:sz w:val="36"/>
-          <w:szCs w:val="36"/>
-        </w:rPr>
-        <w:lastRenderedPageBreak/>
-        <w:t>Introduction</w:t>
-      </w:r>
-    </w:p>
-    <w:p>
-      <w:pPr>
-        <w:spacing w:after="0" w:line="240" w:lineRule="auto"/>
-        <w:rPr>
-          <w:rFonts w:ascii="Times New Roman" w:eastAsia="Times New Roman" w:hAnsi="Times New Roman" w:cs="Times New Roman"/>
-          <w:sz w:val="24"/>
-          <w:szCs w:val="24"/>
-        </w:rPr>
-      </w:pPr>
-    </w:p>
-    <w:p>
-      <w:pPr>
-        <w:spacing w:before="100" w:beforeAutospacing="1" w:after="100" w:afterAutospacing="1" w:line="276" w:lineRule="auto"/>
-        <w:rPr>
-          <w:rFonts w:ascii="Times New Roman" w:eastAsia="Times New Roman" w:hAnsi="Times New Roman" w:cs="Times New Roman"/>
-          <w:sz w:val="24"/>
-          <w:szCs w:val="24"/>
-        </w:rPr>
-      </w:pPr>
-      <w:r>
-        <w:rPr>
-          <w:rFonts w:ascii="Times New Roman" w:eastAsia="Times New Roman" w:hAnsi="Times New Roman" w:cs="Times New Roman"/>
-          <w:sz w:val="24"/>
-          <w:szCs w:val="24"/>
-        </w:rPr>
-        <w:t xml:space="preserve">Tic Tac Toe, also known as </w:t>
-      </w:r>
-      <w:proofErr w:type="spellStart"/>
-      <w:r>
-        <w:rPr>
-          <w:rFonts w:ascii="Times New Roman" w:eastAsia="Times New Roman" w:hAnsi="Times New Roman" w:cs="Times New Roman"/>
-          <w:i/>
-          <w:iCs/>
-          <w:sz w:val="24"/>
-          <w:szCs w:val="24"/>
-        </w:rPr>
-        <w:t>Noughts</w:t>
-      </w:r>
-      <w:proofErr w:type="spellEnd"/>
-      <w:r>
-        <w:rPr>
-          <w:rFonts w:ascii="Times New Roman" w:eastAsia="Times New Roman" w:hAnsi="Times New Roman" w:cs="Times New Roman"/>
-          <w:i/>
-          <w:iCs/>
-          <w:sz w:val="24"/>
-          <w:szCs w:val="24"/>
-        </w:rPr>
-        <w:t xml:space="preserve"> and Crosses</w:t>
-      </w:r>
-      <w:r>
-        <w:rPr>
-          <w:rFonts w:ascii="Times New Roman" w:eastAsia="Times New Roman" w:hAnsi="Times New Roman" w:cs="Times New Roman"/>
-          <w:sz w:val="24"/>
-          <w:szCs w:val="24"/>
-        </w:rPr>
-        <w:t xml:space="preserve">, is one of the simplest and most recognized logical games. It has been widely used to teach </w:t>
-      </w:r>
-      <w:r>
-        <w:rPr>
-          <w:rFonts w:ascii="Times New Roman" w:eastAsia="Times New Roman" w:hAnsi="Times New Roman" w:cs="Times New Roman"/>
-          <w:b/>
-          <w:bCs/>
-          <w:sz w:val="24"/>
-          <w:szCs w:val="24"/>
-        </w:rPr>
-        <w:t>strategic reasoning</w:t>
-      </w:r>
-      <w:r>
-        <w:rPr>
-          <w:rFonts w:ascii="Times New Roman" w:eastAsia="Times New Roman" w:hAnsi="Times New Roman" w:cs="Times New Roman"/>
-          <w:sz w:val="24"/>
-          <w:szCs w:val="24"/>
-        </w:rPr>
-        <w:t xml:space="preserve"> and </w:t>
-      </w:r>
-      <w:r>
-        <w:rPr>
-          <w:rFonts w:ascii="Times New Roman" w:eastAsia="Times New Roman" w:hAnsi="Times New Roman" w:cs="Times New Roman"/>
-          <w:b/>
-          <w:bCs/>
-          <w:sz w:val="24"/>
-          <w:szCs w:val="24"/>
-        </w:rPr>
-        <w:t>programming fundamentals</w:t>
-      </w:r>
-      <w:r>
-        <w:rPr>
-          <w:rFonts w:ascii="Times New Roman" w:eastAsia="Times New Roman" w:hAnsi="Times New Roman" w:cs="Times New Roman"/>
-          <w:sz w:val="24"/>
-          <w:szCs w:val="24"/>
-        </w:rPr>
-        <w:t>.</w:t>
-      </w:r>
-    </w:p>
-    <w:p>
-      <w:pPr>
-        <w:spacing w:before="100" w:beforeAutospacing="1" w:after="100" w:afterAutospacing="1" w:line="276" w:lineRule="auto"/>
-        <w:rPr>
-          <w:rFonts w:ascii="Times New Roman" w:eastAsia="Times New Roman" w:hAnsi="Times New Roman" w:cs="Times New Roman"/>
-          <w:sz w:val="24"/>
-          <w:szCs w:val="24"/>
-        </w:rPr>
-      </w:pPr>
-      <w:r>
-        <w:rPr>
-          <w:rFonts w:ascii="Times New Roman" w:eastAsia="Times New Roman" w:hAnsi="Times New Roman" w:cs="Times New Roman"/>
-          <w:sz w:val="24"/>
-          <w:szCs w:val="24"/>
-        </w:rPr>
-        <w:t xml:space="preserve">In this CCP project, we have implemented Tic Tac Toe using the </w:t>
-      </w:r>
-      <w:r>
-        <w:rPr>
-          <w:rFonts w:ascii="Times New Roman" w:eastAsia="Times New Roman" w:hAnsi="Times New Roman" w:cs="Times New Roman"/>
-          <w:b/>
-          <w:bCs/>
-          <w:sz w:val="24"/>
-          <w:szCs w:val="24"/>
-        </w:rPr>
-        <w:t>C language</w:t>
-      </w:r>
-      <w:r>
-        <w:rPr>
-          <w:rFonts w:ascii="Times New Roman" w:eastAsia="Times New Roman" w:hAnsi="Times New Roman" w:cs="Times New Roman"/>
-          <w:sz w:val="24"/>
-          <w:szCs w:val="24"/>
-        </w:rPr>
-        <w:t>, emphasizing clear logic, structured code, and a friendly console interface. The program allows two human players to compete, handles invalid inputs, announces the winner or a draw, and even offers a replay option.</w:t>
-      </w:r>
-    </w:p>
-    <w:p>
-      <w:pPr>
-        <w:spacing w:before="100" w:beforeAutospacing="1" w:after="100" w:afterAutospacing="1" w:line="276" w:lineRule="auto"/>
-        <w:rPr>
-          <w:rFonts w:ascii="Times New Roman" w:eastAsia="Times New Roman" w:hAnsi="Times New Roman" w:cs="Times New Roman"/>
-          <w:sz w:val="24"/>
-          <w:szCs w:val="24"/>
-        </w:rPr>
-      </w:pPr>
-      <w:r>
-        <w:rPr>
-          <w:rFonts w:ascii="Times New Roman" w:eastAsia="Times New Roman" w:hAnsi="Times New Roman" w:cs="Times New Roman"/>
-          <w:sz w:val="24"/>
-          <w:szCs w:val="24"/>
-        </w:rPr>
-        <w:t xml:space="preserve">The project serves as a foundation for understanding </w:t>
-      </w:r>
-      <w:r>
-        <w:rPr>
-          <w:rFonts w:ascii="Times New Roman" w:eastAsia="Times New Roman" w:hAnsi="Times New Roman" w:cs="Times New Roman"/>
-          <w:b/>
-          <w:bCs/>
-          <w:sz w:val="24"/>
-          <w:szCs w:val="24"/>
-        </w:rPr>
-        <w:t>algorithmic thinking, input validation, modularity, and flow control</w:t>
-      </w:r>
-      <w:r>
-        <w:rPr>
-          <w:rFonts w:ascii="Times New Roman" w:eastAsia="Times New Roman" w:hAnsi="Times New Roman" w:cs="Times New Roman"/>
-          <w:sz w:val="24"/>
-          <w:szCs w:val="24"/>
-        </w:rPr>
-        <w:t xml:space="preserve"> — essential principles for any aspiring programmer.</w:t>
-      </w:r>
-    </w:p>
-    <w:p>
-      <w:pPr>
-        <w:spacing w:after="0" w:line="240" w:lineRule="auto"/>
-        <w:rPr>
-          <w:rFonts w:ascii="Times New Roman" w:eastAsia="Times New Roman" w:hAnsi="Times New Roman" w:cs="Times New Roman"/>
-          <w:sz w:val="24"/>
-          <w:szCs w:val="24"/>
-        </w:rPr>
-      </w:pPr>
-      <w:r>
-        <w:rPr>
-          <w:rFonts w:ascii="Times New Roman" w:eastAsia="Times New Roman" w:hAnsi="Times New Roman" w:cs="Times New Roman"/>
-          <w:sz w:val="24"/>
-          <w:szCs w:val="24"/>
-        </w:rPr>
-        <w:pict>
-          <v:rect id="_x0000_i1026" style="width:0;height:1.5pt" o:hralign="center" o:hrstd="t" o:hr="t" fillcolor="#a0a0a0" stroked="f"/>
-        </w:pict>
-      </w:r>
-    </w:p>
-    <w:p>
-      <w:pPr>
-        <w:spacing w:before="100" w:beforeAutospacing="1" w:after="100" w:afterAutospacing="1" w:line="240" w:lineRule="auto"/>
-        <w:outlineLvl w:val="1"/>
-        <w:rPr>
-          <w:rFonts w:ascii="Times New Roman" w:eastAsia="Times New Roman" w:hAnsi="Times New Roman" w:cs="Times New Roman"/>
-          <w:b/>
-          <w:bCs/>
-          <w:sz w:val="36"/>
-          <w:szCs w:val="36"/>
-        </w:rPr>
-      </w:pPr>
-      <w:r>
-        <w:rPr>
-          <w:rFonts w:ascii="Times New Roman" w:eastAsia="Times New Roman" w:hAnsi="Times New Roman" w:cs="Times New Roman"/>
-          <w:b/>
-          <w:bCs/>
-          <w:sz w:val="36"/>
-          <w:szCs w:val="36"/>
-        </w:rPr>
-        <w:t>Objectives</w:t>
-      </w:r>
+      <w:bookmarkEnd w:id="4"/>
     </w:p>
     <w:p>
       <w:pPr>
@@ -1497,26 +2175,32 @@
       <w:r>
         <w:rPr>
           <w:rFonts w:ascii="Times New Roman" w:eastAsia="Times New Roman" w:hAnsi="Times New Roman" w:cs="Times New Roman"/>
-          <w:sz w:val="24"/>
-          <w:szCs w:val="24"/>
-        </w:rPr>
-        <w:pict>
+          <w:noProof/>
+          <w:sz w:val="24"/>
+          <w:szCs w:val="24"/>
+        </w:rPr>
+        <w:pict w14:anchorId="02C36503">
           <v:rect id="_x0000_i1027" style="width:0;height:1.5pt" o:hralign="center" o:hrstd="t" o:hr="t" fillcolor="#a0a0a0" stroked="f"/>
         </w:pict>
       </w:r>
     </w:p>
     <w:p>
       <w:pPr>
-        <w:pStyle w:val="Heading2"/>
-      </w:pPr>
-      <w:r>
-        <w:rPr>
-          <w:rStyle w:val="Strong"/>
-          <w:b/>
-          <w:bCs/>
+        <w:pStyle w:val="Heading1"/>
+        <w:rPr>
+          <w:sz w:val="44"/>
+          <w:szCs w:val="44"/>
+        </w:rPr>
+      </w:pPr>
+      <w:bookmarkStart w:id="5" w:name="_Toc1590679288"/>
+      <w:r>
+        <w:rPr>
+          <w:sz w:val="40"/>
+          <w:szCs w:val="40"/>
         </w:rPr>
         <w:t>Problem Statement</w:t>
       </w:r>
+      <w:bookmarkEnd w:id="5"/>
     </w:p>
     <w:p>
       <w:pPr>
@@ -1636,79 +2320,93 @@
     </w:p>
     <w:p>
       <w:pPr>
-        <w:spacing w:before="100" w:beforeAutospacing="1" w:after="100" w:afterAutospacing="1" w:line="240" w:lineRule="auto"/>
-        <w:outlineLvl w:val="1"/>
+        <w:pStyle w:val="Heading1"/>
         <w:rPr>
           <w:rFonts w:ascii="Times New Roman" w:eastAsia="Times New Roman" w:hAnsi="Times New Roman" w:cs="Times New Roman"/>
           <w:b/>
           <w:bCs/>
+          <w:sz w:val="40"/>
+          <w:szCs w:val="40"/>
+        </w:rPr>
+      </w:pPr>
+      <w:bookmarkStart w:id="6" w:name="_Toc1543135368"/>
+      <w:r>
+        <w:rPr>
           <w:sz w:val="36"/>
           <w:szCs w:val="36"/>
         </w:rPr>
-      </w:pPr>
-      <w:r>
+        <w:t>Program Design and Logic</w:t>
+      </w:r>
+      <w:bookmarkEnd w:id="6"/>
+      <w:r>
+        <w:rPr>
+          <w:sz w:val="36"/>
+          <w:szCs w:val="36"/>
+        </w:rPr>
+        <w:t xml:space="preserve"> </w:t>
+      </w:r>
+    </w:p>
+    <w:p>
+      <w:pPr>
+        <w:pStyle w:val="Heading3"/>
         <w:rPr>
           <w:rFonts w:ascii="Times New Roman" w:eastAsia="Times New Roman" w:hAnsi="Times New Roman" w:cs="Times New Roman"/>
           <w:b/>
           <w:bCs/>
-          <w:sz w:val="36"/>
-          <w:szCs w:val="36"/>
-        </w:rPr>
-        <w:lastRenderedPageBreak/>
-        <w:t>Progr</w:t>
-      </w:r>
+          <w:sz w:val="28"/>
+          <w:szCs w:val="28"/>
+        </w:rPr>
+      </w:pPr>
+      <w:bookmarkStart w:id="7" w:name="_Toc1679617811"/>
+      <w:r>
+        <w:rPr>
+          <w:sz w:val="28"/>
+          <w:szCs w:val="28"/>
+        </w:rPr>
+        <w:t>1. Data Structures Used</w:t>
+      </w:r>
+      <w:bookmarkEnd w:id="7"/>
+    </w:p>
+    <w:p>
+      <w:pPr>
+        <w:spacing w:before="100" w:beforeAutospacing="1" w:after="100" w:afterAutospacing="1" w:line="276" w:lineRule="auto"/>
+        <w:rPr>
+          <w:rFonts w:ascii="Times New Roman" w:eastAsia="Times New Roman" w:hAnsi="Times New Roman" w:cs="Times New Roman"/>
+          <w:sz w:val="25"/>
+          <w:szCs w:val="25"/>
+        </w:rPr>
+      </w:pPr>
       <w:r>
         <w:rPr>
           <w:rFonts w:ascii="Times New Roman" w:eastAsia="Times New Roman" w:hAnsi="Times New Roman" w:cs="Times New Roman"/>
           <w:b/>
           <w:bCs/>
-          <w:sz w:val="36"/>
-          <w:szCs w:val="36"/>
-        </w:rPr>
-        <w:t xml:space="preserve">am Design and Logic </w:t>
-      </w:r>
-    </w:p>
-    <w:p>
-      <w:pPr>
-        <w:spacing w:before="100" w:beforeAutospacing="1" w:after="100" w:afterAutospacing="1" w:line="240" w:lineRule="auto"/>
-        <w:outlineLvl w:val="2"/>
+          <w:sz w:val="25"/>
+          <w:szCs w:val="25"/>
+        </w:rPr>
+        <w:t>Character Array (</w:t>
+      </w:r>
+      <w:proofErr w:type="gramStart"/>
+      <w:r>
         <w:rPr>
           <w:rFonts w:ascii="Times New Roman" w:eastAsia="Times New Roman" w:hAnsi="Times New Roman" w:cs="Times New Roman"/>
           <w:b/>
           <w:bCs/>
-          <w:sz w:val="27"/>
-          <w:szCs w:val="27"/>
-        </w:rPr>
-      </w:pPr>
+          <w:sz w:val="25"/>
+          <w:szCs w:val="25"/>
+        </w:rPr>
+        <w:t>board[</w:t>
+      </w:r>
+      <w:proofErr w:type="gramEnd"/>
       <w:r>
         <w:rPr>
           <w:rFonts w:ascii="Times New Roman" w:eastAsia="Times New Roman" w:hAnsi="Times New Roman" w:cs="Times New Roman"/>
           <w:b/>
           <w:bCs/>
-          <w:sz w:val="27"/>
-          <w:szCs w:val="27"/>
-        </w:rPr>
-        <w:t>1. Data Structures Used</w:t>
-      </w:r>
-    </w:p>
-    <w:p>
-      <w:pPr>
-        <w:spacing w:before="100" w:beforeAutospacing="1" w:after="100" w:afterAutospacing="1" w:line="276" w:lineRule="auto"/>
-        <w:rPr>
-          <w:rFonts w:ascii="Times New Roman" w:eastAsia="Times New Roman" w:hAnsi="Times New Roman" w:cs="Times New Roman"/>
-          <w:sz w:val="25"/>
-          <w:szCs w:val="25"/>
-        </w:rPr>
-      </w:pPr>
-      <w:r>
-        <w:rPr>
-          <w:rFonts w:ascii="Times New Roman" w:eastAsia="Times New Roman" w:hAnsi="Times New Roman" w:cs="Times New Roman"/>
-          <w:b/>
-          <w:bCs/>
-          <w:sz w:val="25"/>
-          <w:szCs w:val="25"/>
-        </w:rPr>
-        <w:t>Character Array (board[9])</w:t>
+          <w:sz w:val="25"/>
+          <w:szCs w:val="25"/>
+        </w:rPr>
+        <w:t>9])</w:t>
       </w:r>
       <w:r>
         <w:rPr>
@@ -1904,6 +2602,7 @@
           <w:sz w:val="25"/>
           <w:szCs w:val="25"/>
         </w:rPr>
+        <w:lastRenderedPageBreak/>
         <w:t>Winning Combination Array (</w:t>
       </w:r>
       <w:proofErr w:type="spellStart"/>
@@ -1915,9 +2614,9 @@
           <w:sz w:val="25"/>
           <w:szCs w:val="25"/>
         </w:rPr>
-        <w:t>win_lines</w:t>
-      </w:r>
-      <w:proofErr w:type="spellEnd"/>
+        <w:t>win_</w:t>
+      </w:r>
+      <w:proofErr w:type="gramStart"/>
       <w:r>
         <w:rPr>
           <w:rFonts w:ascii="Times New Roman" w:eastAsia="Times New Roman" w:hAnsi="Times New Roman" w:cs="Times New Roman"/>
@@ -1926,7 +2625,29 @@
           <w:sz w:val="25"/>
           <w:szCs w:val="25"/>
         </w:rPr>
-        <w:t>[8][3])</w:t>
+        <w:t>lines</w:t>
+      </w:r>
+      <w:proofErr w:type="spellEnd"/>
+      <w:r>
+        <w:rPr>
+          <w:rFonts w:ascii="Times New Roman" w:eastAsia="Times New Roman" w:hAnsi="Times New Roman" w:cs="Times New Roman"/>
+          <w:b/>
+          <w:bCs/>
+          <w:sz w:val="25"/>
+          <w:szCs w:val="25"/>
+        </w:rPr>
+        <w:t>[</w:t>
+      </w:r>
+      <w:proofErr w:type="gramEnd"/>
+      <w:r>
+        <w:rPr>
+          <w:rFonts w:ascii="Times New Roman" w:eastAsia="Times New Roman" w:hAnsi="Times New Roman" w:cs="Times New Roman"/>
+          <w:b/>
+          <w:bCs/>
+          <w:sz w:val="25"/>
+          <w:szCs w:val="25"/>
+        </w:rPr>
+        <w:t>8][3])</w:t>
       </w:r>
       <w:r>
         <w:rPr>
@@ -2099,26 +2820,24 @@
     </w:p>
     <w:p>
       <w:pPr>
-        <w:spacing w:before="100" w:beforeAutospacing="1" w:after="100" w:afterAutospacing="1" w:line="240" w:lineRule="auto"/>
-        <w:outlineLvl w:val="2"/>
+        <w:pStyle w:val="Heading3"/>
         <w:rPr>
           <w:rFonts w:ascii="Times New Roman" w:eastAsia="Times New Roman" w:hAnsi="Times New Roman" w:cs="Times New Roman"/>
           <w:b/>
           <w:bCs/>
-          <w:sz w:val="27"/>
-          <w:szCs w:val="27"/>
-        </w:rPr>
-      </w:pPr>
-      <w:r>
-        <w:rPr>
-          <w:rFonts w:ascii="Times New Roman" w:eastAsia="Times New Roman" w:hAnsi="Times New Roman" w:cs="Times New Roman"/>
-          <w:b/>
-          <w:bCs/>
-          <w:sz w:val="27"/>
-          <w:szCs w:val="27"/>
+          <w:sz w:val="28"/>
+          <w:szCs w:val="28"/>
+        </w:rPr>
+      </w:pPr>
+      <w:bookmarkStart w:id="8" w:name="_Toc1657418215"/>
+      <w:r>
+        <w:rPr>
+          <w:sz w:val="28"/>
+          <w:szCs w:val="28"/>
         </w:rPr>
         <w:t>2. Program Flow and Game Loop</w:t>
       </w:r>
+      <w:bookmarkEnd w:id="8"/>
     </w:p>
     <w:p>
       <w:pPr>
@@ -2538,27 +3257,24 @@
     </w:p>
     <w:p>
       <w:pPr>
-        <w:spacing w:before="100" w:beforeAutospacing="1" w:after="100" w:afterAutospacing="1" w:line="240" w:lineRule="auto"/>
-        <w:outlineLvl w:val="2"/>
+        <w:pStyle w:val="Heading3"/>
         <w:rPr>
           <w:rFonts w:ascii="Times New Roman" w:eastAsia="Times New Roman" w:hAnsi="Times New Roman" w:cs="Times New Roman"/>
           <w:b/>
           <w:bCs/>
-          <w:sz w:val="27"/>
-          <w:szCs w:val="27"/>
-        </w:rPr>
-      </w:pPr>
-      <w:r>
-        <w:rPr>
-          <w:rFonts w:ascii="Times New Roman" w:eastAsia="Times New Roman" w:hAnsi="Times New Roman" w:cs="Times New Roman"/>
-          <w:b/>
-          <w:bCs/>
-          <w:sz w:val="27"/>
-          <w:szCs w:val="27"/>
-        </w:rPr>
-        <w:lastRenderedPageBreak/>
+          <w:sz w:val="28"/>
+          <w:szCs w:val="28"/>
+        </w:rPr>
+      </w:pPr>
+      <w:bookmarkStart w:id="9" w:name="_Toc1675775303"/>
+      <w:r>
+        <w:rPr>
+          <w:sz w:val="28"/>
+          <w:szCs w:val="28"/>
+        </w:rPr>
         <w:t>3. Function Breakdown</w:t>
       </w:r>
+      <w:bookmarkEnd w:id="9"/>
     </w:p>
     <w:p>
       <w:pPr>
@@ -2582,9 +3298,9 @@
           <w:sz w:val="25"/>
           <w:szCs w:val="25"/>
         </w:rPr>
-        <w:t>print_board</w:t>
-      </w:r>
-      <w:proofErr w:type="spellEnd"/>
+        <w:t>print_</w:t>
+      </w:r>
+      <w:proofErr w:type="gramStart"/>
       <w:r>
         <w:rPr>
           <w:rFonts w:ascii="Courier New" w:eastAsia="Times New Roman" w:hAnsi="Courier New" w:cs="Courier New"/>
@@ -2593,7 +3309,29 @@
           <w:sz w:val="25"/>
           <w:szCs w:val="25"/>
         </w:rPr>
-        <w:t>(int status)</w:t>
+        <w:t>board</w:t>
+      </w:r>
+      <w:proofErr w:type="spellEnd"/>
+      <w:r>
+        <w:rPr>
+          <w:rFonts w:ascii="Courier New" w:eastAsia="Times New Roman" w:hAnsi="Courier New" w:cs="Courier New"/>
+          <w:b/>
+          <w:bCs/>
+          <w:sz w:val="25"/>
+          <w:szCs w:val="25"/>
+        </w:rPr>
+        <w:t>(</w:t>
+      </w:r>
+      <w:proofErr w:type="gramEnd"/>
+      <w:r>
+        <w:rPr>
+          <w:rFonts w:ascii="Courier New" w:eastAsia="Times New Roman" w:hAnsi="Courier New" w:cs="Courier New"/>
+          <w:b/>
+          <w:bCs/>
+          <w:sz w:val="25"/>
+          <w:szCs w:val="25"/>
+        </w:rPr>
+        <w:t>int status)</w:t>
       </w:r>
       <w:r>
         <w:rPr>
@@ -2686,9 +3424,9 @@
           <w:sz w:val="25"/>
           <w:szCs w:val="25"/>
         </w:rPr>
-        <w:t>check_win</w:t>
-      </w:r>
-      <w:proofErr w:type="spellEnd"/>
+        <w:t>check_</w:t>
+      </w:r>
+      <w:proofErr w:type="gramStart"/>
       <w:r>
         <w:rPr>
           <w:rFonts w:ascii="Courier New" w:eastAsia="Times New Roman" w:hAnsi="Courier New" w:cs="Courier New"/>
@@ -2697,7 +3435,29 @@
           <w:sz w:val="25"/>
           <w:szCs w:val="25"/>
         </w:rPr>
-        <w:t>()</w:t>
+        <w:t>win</w:t>
+      </w:r>
+      <w:proofErr w:type="spellEnd"/>
+      <w:r>
+        <w:rPr>
+          <w:rFonts w:ascii="Courier New" w:eastAsia="Times New Roman" w:hAnsi="Courier New" w:cs="Courier New"/>
+          <w:b/>
+          <w:bCs/>
+          <w:sz w:val="25"/>
+          <w:szCs w:val="25"/>
+        </w:rPr>
+        <w:t>(</w:t>
+      </w:r>
+      <w:proofErr w:type="gramEnd"/>
+      <w:r>
+        <w:rPr>
+          <w:rFonts w:ascii="Courier New" w:eastAsia="Times New Roman" w:hAnsi="Courier New" w:cs="Courier New"/>
+          <w:b/>
+          <w:bCs/>
+          <w:sz w:val="25"/>
+          <w:szCs w:val="25"/>
+        </w:rPr>
+        <w:t>)</w:t>
       </w:r>
       <w:r>
         <w:rPr>
@@ -2720,26 +3480,42 @@
     </w:p>
     <w:p>
       <w:pPr>
-        <w:spacing w:before="100" w:beforeAutospacing="1" w:after="100" w:afterAutospacing="1" w:line="240" w:lineRule="auto"/>
-        <w:outlineLvl w:val="2"/>
+        <w:pStyle w:val="Heading3"/>
+        <w:rPr>
+          <w:sz w:val="28"/>
+          <w:szCs w:val="28"/>
+        </w:rPr>
+      </w:pPr>
+      <w:bookmarkStart w:id="10" w:name="_Toc717659903"/>
+    </w:p>
+    <w:p>
+      <w:pPr>
+        <w:pStyle w:val="Heading3"/>
+        <w:rPr>
+          <w:sz w:val="28"/>
+          <w:szCs w:val="28"/>
+        </w:rPr>
+      </w:pPr>
+    </w:p>
+    <w:p>
+      <w:pPr>
+        <w:pStyle w:val="Heading3"/>
         <w:rPr>
           <w:rFonts w:ascii="Times New Roman" w:eastAsia="Times New Roman" w:hAnsi="Times New Roman" w:cs="Times New Roman"/>
           <w:b/>
           <w:bCs/>
-          <w:sz w:val="27"/>
-          <w:szCs w:val="27"/>
-        </w:rPr>
-      </w:pPr>
-      <w:r>
-        <w:rPr>
-          <w:rFonts w:ascii="Times New Roman" w:eastAsia="Times New Roman" w:hAnsi="Times New Roman" w:cs="Times New Roman"/>
-          <w:b/>
-          <w:bCs/>
-          <w:sz w:val="27"/>
-          <w:szCs w:val="27"/>
+          <w:sz w:val="28"/>
+          <w:szCs w:val="28"/>
+        </w:rPr>
+      </w:pPr>
+      <w:r>
+        <w:rPr>
+          <w:sz w:val="28"/>
+          <w:szCs w:val="28"/>
         </w:rPr>
         <w:t>4. Validation Logic</w:t>
       </w:r>
+      <w:bookmarkEnd w:id="10"/>
     </w:p>
     <w:p>
       <w:pPr>
@@ -2845,26 +3621,24 @@
     </w:p>
     <w:p>
       <w:pPr>
-        <w:spacing w:before="100" w:beforeAutospacing="1" w:after="100" w:afterAutospacing="1" w:line="240" w:lineRule="auto"/>
-        <w:outlineLvl w:val="2"/>
+        <w:pStyle w:val="Heading3"/>
         <w:rPr>
           <w:rFonts w:ascii="Times New Roman" w:eastAsia="Times New Roman" w:hAnsi="Times New Roman" w:cs="Times New Roman"/>
           <w:b/>
           <w:bCs/>
-          <w:sz w:val="27"/>
-          <w:szCs w:val="27"/>
-        </w:rPr>
-      </w:pPr>
-      <w:r>
-        <w:rPr>
-          <w:rFonts w:ascii="Times New Roman" w:eastAsia="Times New Roman" w:hAnsi="Times New Roman" w:cs="Times New Roman"/>
-          <w:b/>
-          <w:bCs/>
-          <w:sz w:val="27"/>
-          <w:szCs w:val="27"/>
+          <w:sz w:val="28"/>
+          <w:szCs w:val="28"/>
+        </w:rPr>
+      </w:pPr>
+      <w:bookmarkStart w:id="11" w:name="_Toc1979379146"/>
+      <w:r>
+        <w:rPr>
+          <w:sz w:val="28"/>
+          <w:szCs w:val="28"/>
         </w:rPr>
         <w:t>5. Console Enhancements</w:t>
       </w:r>
+      <w:bookmarkEnd w:id="11"/>
     </w:p>
     <w:p>
       <w:pPr>
@@ -3074,26 +3848,24 @@
     </w:p>
     <w:p>
       <w:pPr>
-        <w:spacing w:before="100" w:beforeAutospacing="1" w:after="100" w:afterAutospacing="1" w:line="240" w:lineRule="auto"/>
-        <w:outlineLvl w:val="2"/>
+        <w:pStyle w:val="Heading3"/>
         <w:rPr>
           <w:rFonts w:ascii="Times New Roman" w:eastAsia="Times New Roman" w:hAnsi="Times New Roman" w:cs="Times New Roman"/>
           <w:b/>
           <w:bCs/>
-          <w:sz w:val="27"/>
-          <w:szCs w:val="27"/>
-        </w:rPr>
-      </w:pPr>
-      <w:r>
-        <w:rPr>
-          <w:rFonts w:ascii="Times New Roman" w:eastAsia="Times New Roman" w:hAnsi="Times New Roman" w:cs="Times New Roman"/>
-          <w:b/>
-          <w:bCs/>
-          <w:sz w:val="27"/>
-          <w:szCs w:val="27"/>
+          <w:sz w:val="28"/>
+          <w:szCs w:val="28"/>
+        </w:rPr>
+      </w:pPr>
+      <w:bookmarkStart w:id="12" w:name="_Toc862707638"/>
+      <w:r>
+        <w:rPr>
+          <w:sz w:val="28"/>
+          <w:szCs w:val="28"/>
         </w:rPr>
         <w:t>6. Replay System</w:t>
       </w:r>
+      <w:bookmarkEnd w:id="12"/>
     </w:p>
     <w:p>
       <w:pPr>
@@ -3166,56 +3938,29 @@
         </w:rPr>
         <w:t>If “y” is selected, the board resets automatically, allowing a new round without restarting the program.</w:t>
       </w:r>
-    </w:p>
-    <w:p>
-      <w:pPr>
-        <w:spacing w:before="100" w:beforeAutospacing="1" w:after="100" w:afterAutospacing="1" w:line="240" w:lineRule="auto"/>
-        <w:outlineLvl w:val="1"/>
-        <w:rPr>
-          <w:rFonts w:ascii="Times New Roman" w:eastAsia="Times New Roman" w:hAnsi="Times New Roman" w:cs="Times New Roman"/>
-          <w:b/>
-          <w:bCs/>
-          <w:sz w:val="36"/>
-          <w:szCs w:val="36"/>
-        </w:rPr>
-      </w:pPr>
-    </w:p>
-    <w:p>
-      <w:pPr>
-        <w:spacing w:before="100" w:beforeAutospacing="1" w:after="100" w:afterAutospacing="1" w:line="240" w:lineRule="auto"/>
-        <w:outlineLvl w:val="1"/>
-        <w:rPr>
-          <w:rFonts w:ascii="Times New Roman" w:eastAsia="Times New Roman" w:hAnsi="Times New Roman" w:cs="Times New Roman"/>
-          <w:b/>
-          <w:bCs/>
-          <w:sz w:val="36"/>
-          <w:szCs w:val="36"/>
-        </w:rPr>
-      </w:pPr>
-    </w:p>
-    <w:p>
-      <w:pPr>
-        <w:spacing w:before="100" w:beforeAutospacing="1" w:after="100" w:afterAutospacing="1" w:line="240" w:lineRule="auto"/>
-        <w:outlineLvl w:val="1"/>
-        <w:rPr>
-          <w:rFonts w:ascii="Times New Roman" w:eastAsia="Times New Roman" w:hAnsi="Times New Roman" w:cs="Times New Roman"/>
-          <w:b/>
-          <w:bCs/>
-          <w:sz w:val="36"/>
-          <w:szCs w:val="36"/>
-        </w:rPr>
-      </w:pPr>
-      <w:r>
-        <w:rPr>
-          <w:rFonts w:ascii="Times New Roman" w:eastAsia="Times New Roman" w:hAnsi="Times New Roman" w:cs="Times New Roman"/>
-          <w:b/>
-          <w:bCs/>
-          <w:sz w:val="36"/>
-          <w:szCs w:val="36"/>
+      <w:r>
+        <w:rPr>
+          <w:rFonts w:ascii="Times New Roman" w:eastAsia="Times New Roman" w:hAnsi="Times New Roman" w:cs="Times New Roman"/>
+          <w:sz w:val="25"/>
+          <w:szCs w:val="25"/>
+        </w:rPr>
+        <w:br w:type="page"/>
+      </w:r>
+    </w:p>
+    <w:p>
+      <w:pPr>
+        <w:pStyle w:val="Heading1"/>
+      </w:pPr>
+      <w:bookmarkStart w:id="13" w:name="_Toc1063940350"/>
+      <w:r>
+        <w:rPr>
+          <w:sz w:val="40"/>
+          <w:szCs w:val="40"/>
         </w:rPr>
         <w:lastRenderedPageBreak/>
         <w:t>Flowchart Representation</w:t>
       </w:r>
+      <w:bookmarkEnd w:id="13"/>
     </w:p>
     <w:p>
       <w:pPr>
@@ -3240,7 +3985,7 @@
           <w:szCs w:val="36"/>
         </w:rPr>
         <w:drawing>
-          <wp:inline distT="0" distB="0" distL="0" distR="0">
+          <wp:inline distT="0" distB="0" distL="0" distR="0" wp14:anchorId="284A4E85" wp14:editId="45B31A42">
             <wp:extent cx="5236654" cy="7505205"/>
             <wp:effectExtent l="0" t="0" r="0" b="635"/>
             <wp:docPr id="2" name="Picture 2"/>
@@ -3255,7 +4000,7 @@
                     <pic:cNvPicPr/>
                   </pic:nvPicPr>
                   <pic:blipFill rotWithShape="1">
-                    <a:blip r:embed="rId7">
+                    <a:blip r:embed="rId9">
                       <a:extLst>
                         <a:ext uri="{28A0092B-C50C-407E-A947-70E740481C1C}">
                           <a14:useLocalDpi xmlns:a14="http://schemas.microsoft.com/office/drawing/2010/main" val="0"/>
@@ -3291,7 +4036,7 @@
     </w:p>
     <w:p>
       <w:pPr>
-        <w:spacing w:line="259" w:lineRule="auto"/>
+        <w:spacing w:before="100" w:beforeAutospacing="1" w:after="100" w:afterAutospacing="1" w:line="259" w:lineRule="auto"/>
         <w:jc w:val="center"/>
         <w:rPr>
           <w:rFonts w:ascii="Times New Roman" w:eastAsia="Times New Roman" w:hAnsi="Times New Roman" w:cs="Times New Roman"/>
@@ -3303,16 +4048,11 @@
       </w:pPr>
       <w:r>
         <w:rPr>
-          <w:rFonts w:ascii="Times New Roman" w:eastAsia="Times New Roman" w:hAnsi="Times New Roman" w:cs="Times New Roman"/>
-          <w:b/>
-          <w:bCs/>
           <w:noProof/>
-          <w:sz w:val="36"/>
-          <w:szCs w:val="36"/>
         </w:rPr>
         <w:lastRenderedPageBreak/>
         <w:drawing>
-          <wp:inline distT="0" distB="0" distL="0" distR="0">
+          <wp:inline distT="0" distB="0" distL="0" distR="0" wp14:anchorId="03033CEF" wp14:editId="70F48805">
             <wp:extent cx="4715724" cy="8279027"/>
             <wp:effectExtent l="0" t="0" r="0" b="8255"/>
             <wp:docPr id="3" name="Picture 3"/>
@@ -3327,7 +4067,7 @@
                     <pic:cNvPicPr/>
                   </pic:nvPicPr>
                   <pic:blipFill rotWithShape="1">
-                    <a:blip r:embed="rId8">
+                    <a:blip r:embed="rId10">
                       <a:extLst>
                         <a:ext uri="{28A0092B-C50C-407E-A947-70E740481C1C}">
                           <a14:useLocalDpi xmlns:a14="http://schemas.microsoft.com/office/drawing/2010/main" val="0"/>
@@ -3360,100 +4100,85 @@
           </wp:inline>
         </w:drawing>
       </w:r>
-      <w:r>
+    </w:p>
+    <w:p>
+      <w:pPr>
+        <w:pStyle w:val="Heading1"/>
         <w:rPr>
           <w:rFonts w:ascii="Times New Roman" w:eastAsia="Times New Roman" w:hAnsi="Times New Roman" w:cs="Times New Roman"/>
           <w:b/>
           <w:bCs/>
-          <w:sz w:val="36"/>
-          <w:szCs w:val="36"/>
-        </w:rPr>
-        <w:br w:type="page"/>
-      </w:r>
-    </w:p>
-    <w:p>
-      <w:pPr>
-        <w:spacing w:before="100" w:beforeAutospacing="1" w:after="100" w:afterAutospacing="1" w:line="240" w:lineRule="auto"/>
-        <w:outlineLvl w:val="1"/>
+          <w:sz w:val="44"/>
+          <w:szCs w:val="44"/>
+        </w:rPr>
+      </w:pPr>
+      <w:bookmarkStart w:id="14" w:name="_Toc18370444"/>
+      <w:r>
+        <w:rPr>
+          <w:sz w:val="40"/>
+          <w:szCs w:val="40"/>
+        </w:rPr>
+        <w:lastRenderedPageBreak/>
+        <w:t>Difficulties Faced and Their Resolutions</w:t>
+      </w:r>
+      <w:bookmarkEnd w:id="14"/>
+    </w:p>
+    <w:p>
+      <w:pPr>
+        <w:spacing w:before="100" w:beforeAutospacing="1" w:after="100" w:afterAutospacing="1" w:line="276" w:lineRule="auto"/>
+        <w:rPr>
+          <w:rFonts w:ascii="Times New Roman" w:eastAsia="Times New Roman" w:hAnsi="Times New Roman" w:cs="Times New Roman"/>
+          <w:sz w:val="24"/>
+          <w:szCs w:val="24"/>
+        </w:rPr>
+      </w:pPr>
+      <w:r>
+        <w:rPr>
+          <w:rFonts w:ascii="Times New Roman" w:eastAsia="Times New Roman" w:hAnsi="Times New Roman" w:cs="Times New Roman"/>
+          <w:sz w:val="24"/>
+          <w:szCs w:val="24"/>
+        </w:rPr>
+        <w:t xml:space="preserve">Throughout the development of the </w:t>
+      </w:r>
+      <w:r>
         <w:rPr>
           <w:rFonts w:ascii="Times New Roman" w:eastAsia="Times New Roman" w:hAnsi="Times New Roman" w:cs="Times New Roman"/>
           <w:b/>
           <w:bCs/>
-          <w:sz w:val="36"/>
-          <w:szCs w:val="36"/>
-        </w:rPr>
-      </w:pPr>
-      <w:r>
+          <w:sz w:val="24"/>
+          <w:szCs w:val="24"/>
+        </w:rPr>
+        <w:t>Tic Tac Toe Game in C</w:t>
+      </w:r>
+      <w:r>
+        <w:rPr>
+          <w:rFonts w:ascii="Times New Roman" w:eastAsia="Times New Roman" w:hAnsi="Times New Roman" w:cs="Times New Roman"/>
+          <w:sz w:val="24"/>
+          <w:szCs w:val="24"/>
+        </w:rPr>
+        <w:t>, several challenges were encountered that tested both logic and debugging skills. Each issue provided an opportunity to understand the inner workings of C programming more deeply and strengthen the overall structure of the project. The following sections describe the key problems faced, their causes, and how they were effectively resolved.</w:t>
+      </w:r>
+    </w:p>
+    <w:p>
+      <w:pPr>
+        <w:pStyle w:val="Heading3"/>
         <w:rPr>
           <w:rFonts w:ascii="Times New Roman" w:eastAsia="Times New Roman" w:hAnsi="Times New Roman" w:cs="Times New Roman"/>
           <w:b/>
           <w:bCs/>
-          <w:sz w:val="36"/>
-          <w:szCs w:val="36"/>
-        </w:rPr>
-        <w:lastRenderedPageBreak/>
-        <w:t>Difficulties Faced and Their Resolutions</w:t>
-      </w:r>
-    </w:p>
-    <w:p>
-      <w:pPr>
-        <w:spacing w:before="100" w:beforeAutospacing="1" w:after="100" w:afterAutospacing="1" w:line="276" w:lineRule="auto"/>
-        <w:rPr>
-          <w:rFonts w:ascii="Times New Roman" w:eastAsia="Times New Roman" w:hAnsi="Times New Roman" w:cs="Times New Roman"/>
-          <w:sz w:val="24"/>
-          <w:szCs w:val="24"/>
-        </w:rPr>
-      </w:pPr>
-      <w:r>
-        <w:rPr>
-          <w:rFonts w:ascii="Times New Roman" w:eastAsia="Times New Roman" w:hAnsi="Times New Roman" w:cs="Times New Roman"/>
-          <w:sz w:val="24"/>
-          <w:szCs w:val="24"/>
-        </w:rPr>
-        <w:t xml:space="preserve">Throughout the development of the </w:t>
-      </w:r>
-      <w:r>
-        <w:rPr>
-          <w:rFonts w:ascii="Times New Roman" w:eastAsia="Times New Roman" w:hAnsi="Times New Roman" w:cs="Times New Roman"/>
-          <w:b/>
-          <w:bCs/>
-          <w:sz w:val="24"/>
-          <w:szCs w:val="24"/>
-        </w:rPr>
-        <w:t>Tic Tac Toe Game in C</w:t>
-      </w:r>
-      <w:r>
-        <w:rPr>
-          <w:rFonts w:ascii="Times New Roman" w:eastAsia="Times New Roman" w:hAnsi="Times New Roman" w:cs="Times New Roman"/>
-          <w:sz w:val="24"/>
-          <w:szCs w:val="24"/>
-        </w:rPr>
-        <w:t>, several challenges were encountered that tested both logic and debugging skills. Each issue provided an opportunity to understand the inner workings of C programming more deeply and strengthen the overall structure of the project. The following sections describe the key problems faced, their causes, and how they were effectively resolved.</w:t>
-      </w:r>
-    </w:p>
-    <w:p>
-      <w:pPr>
-        <w:spacing w:after="0" w:line="240" w:lineRule="auto"/>
-        <w:rPr>
-          <w:rFonts w:ascii="Times New Roman" w:eastAsia="Times New Roman" w:hAnsi="Times New Roman" w:cs="Times New Roman"/>
-          <w:b/>
-          <w:bCs/>
-          <w:sz w:val="27"/>
-          <w:szCs w:val="27"/>
-        </w:rPr>
-      </w:pPr>
-      <w:r>
-        <w:rPr>
-          <w:rFonts w:ascii="Times New Roman" w:eastAsia="Times New Roman" w:hAnsi="Times New Roman" w:cs="Times New Roman"/>
-          <w:b/>
-          <w:bCs/>
-          <w:sz w:val="27"/>
-          <w:szCs w:val="27"/>
+          <w:sz w:val="28"/>
+          <w:szCs w:val="28"/>
+        </w:rPr>
+      </w:pPr>
+      <w:bookmarkStart w:id="15" w:name="_Toc522793396"/>
+      <w:r>
+        <w:rPr>
+          <w:sz w:val="28"/>
+          <w:szCs w:val="28"/>
         </w:rPr>
         <w:t>1. Input Validation Errors</w:t>
       </w:r>
-      <w:bookmarkStart w:id="0" w:name="_GoBack"/>
-      <w:bookmarkEnd w:id="0"/>
+      <w:bookmarkEnd w:id="15"/>
     </w:p>
     <w:p>
       <w:pPr>
@@ -3693,35 +4418,31 @@
     </w:p>
     <w:p>
       <w:pPr>
-        <w:spacing w:after="0" w:line="240" w:lineRule="auto"/>
+        <w:pStyle w:val="Heading3"/>
         <w:rPr>
           <w:rFonts w:ascii="Times New Roman" w:eastAsia="Times New Roman" w:hAnsi="Times New Roman" w:cs="Times New Roman"/>
           <w:b/>
           <w:bCs/>
-          <w:sz w:val="27"/>
-          <w:szCs w:val="27"/>
-        </w:rPr>
-      </w:pPr>
-      <w:r>
-        <w:rPr>
-          <w:rFonts w:ascii="Times New Roman" w:eastAsia="Times New Roman" w:hAnsi="Times New Roman" w:cs="Times New Roman"/>
-          <w:b/>
-          <w:bCs/>
-          <w:sz w:val="27"/>
-          <w:szCs w:val="27"/>
+          <w:sz w:val="28"/>
+          <w:szCs w:val="28"/>
+        </w:rPr>
+      </w:pPr>
+      <w:bookmarkStart w:id="16" w:name="_Toc1610074779"/>
+      <w:r>
+        <w:rPr>
+          <w:sz w:val="28"/>
+          <w:szCs w:val="28"/>
         </w:rPr>
         <w:t>2</w:t>
       </w:r>
       <w:r>
         <w:rPr>
-          <w:rFonts w:ascii="Times New Roman" w:eastAsia="Times New Roman" w:hAnsi="Times New Roman" w:cs="Times New Roman"/>
-          <w:b/>
-          <w:bCs/>
-          <w:sz w:val="27"/>
-          <w:szCs w:val="27"/>
+          <w:sz w:val="28"/>
+          <w:szCs w:val="28"/>
         </w:rPr>
         <w:t>. Overwriting of Player Moves</w:t>
       </w:r>
+      <w:bookmarkEnd w:id="16"/>
     </w:p>
     <w:p>
       <w:pPr>
@@ -3843,36 +4564,32 @@
     </w:p>
     <w:p>
       <w:pPr>
-        <w:spacing w:after="0" w:line="240" w:lineRule="auto"/>
+        <w:pStyle w:val="Heading3"/>
         <w:rPr>
           <w:rFonts w:ascii="Times New Roman" w:eastAsia="Times New Roman" w:hAnsi="Times New Roman" w:cs="Times New Roman"/>
           <w:b/>
           <w:bCs/>
-          <w:sz w:val="27"/>
-          <w:szCs w:val="27"/>
-        </w:rPr>
-      </w:pPr>
-      <w:r>
-        <w:rPr>
-          <w:rFonts w:ascii="Times New Roman" w:eastAsia="Times New Roman" w:hAnsi="Times New Roman" w:cs="Times New Roman"/>
-          <w:b/>
-          <w:bCs/>
-          <w:sz w:val="27"/>
-          <w:szCs w:val="27"/>
+          <w:sz w:val="28"/>
+          <w:szCs w:val="28"/>
+        </w:rPr>
+      </w:pPr>
+      <w:bookmarkStart w:id="17" w:name="_Toc877976466"/>
+      <w:r>
+        <w:rPr>
+          <w:sz w:val="28"/>
+          <w:szCs w:val="28"/>
         </w:rPr>
         <w:lastRenderedPageBreak/>
         <w:t>3</w:t>
       </w:r>
       <w:r>
         <w:rPr>
-          <w:rFonts w:ascii="Times New Roman" w:eastAsia="Times New Roman" w:hAnsi="Times New Roman" w:cs="Times New Roman"/>
-          <w:b/>
-          <w:bCs/>
-          <w:sz w:val="27"/>
-          <w:szCs w:val="27"/>
+          <w:sz w:val="28"/>
+          <w:szCs w:val="28"/>
         </w:rPr>
         <w:t>. Incorrect Win Detection</w:t>
       </w:r>
+      <w:bookmarkEnd w:id="17"/>
     </w:p>
     <w:p>
       <w:pPr>
@@ -4002,163 +4719,155 @@
     </w:p>
     <w:p>
       <w:pPr>
-        <w:spacing w:after="0" w:line="240" w:lineRule="auto"/>
+        <w:pStyle w:val="Heading3"/>
         <w:rPr>
           <w:rFonts w:ascii="Times New Roman" w:eastAsia="Times New Roman" w:hAnsi="Times New Roman" w:cs="Times New Roman"/>
           <w:b/>
           <w:bCs/>
-          <w:sz w:val="27"/>
-          <w:szCs w:val="27"/>
-        </w:rPr>
-      </w:pPr>
-      <w:r>
+          <w:sz w:val="28"/>
+          <w:szCs w:val="28"/>
+        </w:rPr>
+      </w:pPr>
+      <w:bookmarkStart w:id="18" w:name="_Toc1589684387"/>
+      <w:r>
+        <w:rPr>
+          <w:sz w:val="28"/>
+          <w:szCs w:val="28"/>
+        </w:rPr>
+        <w:t>4</w:t>
+      </w:r>
+      <w:r>
+        <w:rPr>
+          <w:sz w:val="28"/>
+          <w:szCs w:val="28"/>
+        </w:rPr>
+        <w:t>. Draw Condition Not Recognized</w:t>
+      </w:r>
+      <w:bookmarkEnd w:id="18"/>
+    </w:p>
+    <w:p>
+      <w:pPr>
+        <w:spacing w:before="100" w:beforeAutospacing="1" w:after="100" w:afterAutospacing="1" w:line="276" w:lineRule="auto"/>
+        <w:rPr>
+          <w:rFonts w:ascii="Times New Roman" w:eastAsia="Times New Roman" w:hAnsi="Times New Roman" w:cs="Times New Roman"/>
+          <w:sz w:val="24"/>
+          <w:szCs w:val="24"/>
+        </w:rPr>
+      </w:pPr>
+      <w:r>
+        <w:rPr>
+          <w:rFonts w:ascii="Times New Roman" w:eastAsia="Times New Roman" w:hAnsi="Times New Roman" w:cs="Times New Roman"/>
+          <w:sz w:val="24"/>
+          <w:szCs w:val="24"/>
+        </w:rPr>
+        <w:t>In early tests, when all boxes were filled without any winner, the program continued prompting players for moves indefinitely. This occurred because there was no condition to check whether the grid was full.</w:t>
+      </w:r>
+    </w:p>
+    <w:p>
+      <w:pPr>
+        <w:spacing w:before="100" w:beforeAutospacing="1" w:after="100" w:afterAutospacing="1" w:line="276" w:lineRule="auto"/>
+        <w:rPr>
+          <w:rFonts w:ascii="Times New Roman" w:eastAsia="Times New Roman" w:hAnsi="Times New Roman" w:cs="Times New Roman"/>
+          <w:sz w:val="24"/>
+          <w:szCs w:val="24"/>
+        </w:rPr>
+      </w:pPr>
+      <w:r>
+        <w:rPr>
+          <w:rFonts w:ascii="Times New Roman" w:eastAsia="Times New Roman" w:hAnsi="Times New Roman" w:cs="Times New Roman"/>
+          <w:sz w:val="24"/>
+          <w:szCs w:val="24"/>
+        </w:rPr>
+        <w:t xml:space="preserve">The solution involved counting the number of filled cells within the </w:t>
+      </w:r>
+      <w:proofErr w:type="spellStart"/>
+      <w:r>
+        <w:rPr>
+          <w:rFonts w:ascii="Courier New" w:eastAsia="Times New Roman" w:hAnsi="Courier New" w:cs="Courier New"/>
+          <w:sz w:val="20"/>
+          <w:szCs w:val="20"/>
+        </w:rPr>
+        <w:t>check_</w:t>
+      </w:r>
+      <w:proofErr w:type="gramStart"/>
+      <w:r>
+        <w:rPr>
+          <w:rFonts w:ascii="Courier New" w:eastAsia="Times New Roman" w:hAnsi="Courier New" w:cs="Courier New"/>
+          <w:sz w:val="20"/>
+          <w:szCs w:val="20"/>
+        </w:rPr>
+        <w:t>win</w:t>
+      </w:r>
+      <w:proofErr w:type="spellEnd"/>
+      <w:r>
+        <w:rPr>
+          <w:rFonts w:ascii="Courier New" w:eastAsia="Times New Roman" w:hAnsi="Courier New" w:cs="Courier New"/>
+          <w:sz w:val="20"/>
+          <w:szCs w:val="20"/>
+        </w:rPr>
+        <w:t>(</w:t>
+      </w:r>
+      <w:proofErr w:type="gramEnd"/>
+      <w:r>
+        <w:rPr>
+          <w:rFonts w:ascii="Courier New" w:eastAsia="Times New Roman" w:hAnsi="Courier New" w:cs="Courier New"/>
+          <w:sz w:val="20"/>
+          <w:szCs w:val="20"/>
+        </w:rPr>
+        <w:t>)</w:t>
+      </w:r>
+      <w:r>
+        <w:rPr>
+          <w:rFonts w:ascii="Times New Roman" w:eastAsia="Times New Roman" w:hAnsi="Times New Roman" w:cs="Times New Roman"/>
+          <w:sz w:val="24"/>
+          <w:szCs w:val="24"/>
+        </w:rPr>
+        <w:t xml:space="preserve"> function. When all nine boxes contained either ‘X’ or ‘O’, and no winning combination was found, the function returned </w:t>
+      </w:r>
+      <w:r>
+        <w:rPr>
+          <w:rFonts w:ascii="Courier New" w:eastAsia="Times New Roman" w:hAnsi="Courier New" w:cs="Courier New"/>
+          <w:sz w:val="20"/>
+          <w:szCs w:val="20"/>
+        </w:rPr>
+        <w:t>-1</w:t>
+      </w:r>
+      <w:r>
+        <w:rPr>
+          <w:rFonts w:ascii="Times New Roman" w:eastAsia="Times New Roman" w:hAnsi="Times New Roman" w:cs="Times New Roman"/>
+          <w:sz w:val="24"/>
+          <w:szCs w:val="24"/>
+        </w:rPr>
+        <w:t>, indicating a draw. This addition made the game logic complete and realistic.</w:t>
+      </w:r>
+    </w:p>
+    <w:p>
+      <w:pPr>
+        <w:pStyle w:val="Heading3"/>
         <w:rPr>
           <w:rFonts w:ascii="Times New Roman" w:eastAsia="Times New Roman" w:hAnsi="Times New Roman" w:cs="Times New Roman"/>
           <w:b/>
           <w:bCs/>
-          <w:sz w:val="27"/>
-          <w:szCs w:val="27"/>
-        </w:rPr>
-        <w:t>4</w:t>
-      </w:r>
-      <w:r>
-        <w:rPr>
-          <w:rFonts w:ascii="Times New Roman" w:eastAsia="Times New Roman" w:hAnsi="Times New Roman" w:cs="Times New Roman"/>
-          <w:b/>
-          <w:bCs/>
-          <w:sz w:val="27"/>
-          <w:szCs w:val="27"/>
-        </w:rPr>
-        <w:t>. Draw Condition Not Recognized</w:t>
-      </w:r>
-    </w:p>
-    <w:p>
-      <w:pPr>
-        <w:spacing w:before="100" w:beforeAutospacing="1" w:after="100" w:afterAutospacing="1" w:line="276" w:lineRule="auto"/>
-        <w:rPr>
-          <w:rFonts w:ascii="Times New Roman" w:eastAsia="Times New Roman" w:hAnsi="Times New Roman" w:cs="Times New Roman"/>
-          <w:sz w:val="24"/>
-          <w:szCs w:val="24"/>
-        </w:rPr>
-      </w:pPr>
-      <w:r>
-        <w:rPr>
-          <w:rFonts w:ascii="Times New Roman" w:eastAsia="Times New Roman" w:hAnsi="Times New Roman" w:cs="Times New Roman"/>
-          <w:sz w:val="24"/>
-          <w:szCs w:val="24"/>
-        </w:rPr>
-        <w:t>In early tests, when all boxes were filled without any winner, the program continued prompting players for moves indefinitely. This occurred because there was no condition to check whether the grid was full.</w:t>
-      </w:r>
-    </w:p>
-    <w:p>
-      <w:pPr>
-        <w:spacing w:before="100" w:beforeAutospacing="1" w:after="100" w:afterAutospacing="1" w:line="276" w:lineRule="auto"/>
-        <w:rPr>
-          <w:rFonts w:ascii="Times New Roman" w:eastAsia="Times New Roman" w:hAnsi="Times New Roman" w:cs="Times New Roman"/>
-          <w:sz w:val="24"/>
-          <w:szCs w:val="24"/>
-        </w:rPr>
-      </w:pPr>
-      <w:r>
-        <w:rPr>
-          <w:rFonts w:ascii="Times New Roman" w:eastAsia="Times New Roman" w:hAnsi="Times New Roman" w:cs="Times New Roman"/>
-          <w:sz w:val="24"/>
-          <w:szCs w:val="24"/>
-        </w:rPr>
-        <w:t xml:space="preserve">The solution involved counting the number of filled cells within the </w:t>
-      </w:r>
-      <w:proofErr w:type="spellStart"/>
-      <w:r>
-        <w:rPr>
-          <w:rFonts w:ascii="Courier New" w:eastAsia="Times New Roman" w:hAnsi="Courier New" w:cs="Courier New"/>
-          <w:sz w:val="20"/>
-          <w:szCs w:val="20"/>
-        </w:rPr>
-        <w:t>check_</w:t>
-      </w:r>
-      <w:proofErr w:type="gramStart"/>
-      <w:r>
-        <w:rPr>
-          <w:rFonts w:ascii="Courier New" w:eastAsia="Times New Roman" w:hAnsi="Courier New" w:cs="Courier New"/>
-          <w:sz w:val="20"/>
-          <w:szCs w:val="20"/>
-        </w:rPr>
-        <w:t>win</w:t>
-      </w:r>
-      <w:proofErr w:type="spellEnd"/>
-      <w:r>
-        <w:rPr>
-          <w:rFonts w:ascii="Courier New" w:eastAsia="Times New Roman" w:hAnsi="Courier New" w:cs="Courier New"/>
-          <w:sz w:val="20"/>
-          <w:szCs w:val="20"/>
-        </w:rPr>
-        <w:t>(</w:t>
-      </w:r>
-      <w:proofErr w:type="gramEnd"/>
-      <w:r>
-        <w:rPr>
-          <w:rFonts w:ascii="Courier New" w:eastAsia="Times New Roman" w:hAnsi="Courier New" w:cs="Courier New"/>
-          <w:sz w:val="20"/>
-          <w:szCs w:val="20"/>
-        </w:rPr>
-        <w:t>)</w:t>
-      </w:r>
-      <w:r>
-        <w:rPr>
-          <w:rFonts w:ascii="Times New Roman" w:eastAsia="Times New Roman" w:hAnsi="Times New Roman" w:cs="Times New Roman"/>
-          <w:sz w:val="24"/>
-          <w:szCs w:val="24"/>
-        </w:rPr>
-        <w:t xml:space="preserve"> function. When all nine boxes contained either ‘X’ or ‘O’, and no winning combination was found, the function returned </w:t>
-      </w:r>
-      <w:r>
-        <w:rPr>
-          <w:rFonts w:ascii="Courier New" w:eastAsia="Times New Roman" w:hAnsi="Courier New" w:cs="Courier New"/>
-          <w:sz w:val="20"/>
-          <w:szCs w:val="20"/>
-        </w:rPr>
-        <w:t>-1</w:t>
-      </w:r>
-      <w:r>
-        <w:rPr>
-          <w:rFonts w:ascii="Times New Roman" w:eastAsia="Times New Roman" w:hAnsi="Times New Roman" w:cs="Times New Roman"/>
-          <w:sz w:val="24"/>
-          <w:szCs w:val="24"/>
-        </w:rPr>
-        <w:t>, indicating a draw. This addition made the game logic complete and realistic.</w:t>
-      </w:r>
-    </w:p>
-    <w:p>
-      <w:pPr>
-        <w:spacing w:after="0" w:line="240" w:lineRule="auto"/>
-        <w:rPr>
-          <w:rFonts w:ascii="Times New Roman" w:eastAsia="Times New Roman" w:hAnsi="Times New Roman" w:cs="Times New Roman"/>
-          <w:b/>
-          <w:bCs/>
-          <w:sz w:val="27"/>
-          <w:szCs w:val="27"/>
-        </w:rPr>
-      </w:pPr>
-      <w:r>
-        <w:rPr>
-          <w:rFonts w:ascii="Times New Roman" w:eastAsia="Times New Roman" w:hAnsi="Times New Roman" w:cs="Times New Roman"/>
-          <w:b/>
-          <w:bCs/>
-          <w:sz w:val="27"/>
-          <w:szCs w:val="27"/>
+          <w:sz w:val="28"/>
+          <w:szCs w:val="28"/>
+        </w:rPr>
+      </w:pPr>
+      <w:bookmarkStart w:id="19" w:name="_Toc808442334"/>
+      <w:r>
+        <w:rPr>
+          <w:sz w:val="28"/>
+          <w:szCs w:val="28"/>
         </w:rPr>
         <w:t>5</w:t>
       </w:r>
       <w:r>
         <w:rPr>
-          <w:rFonts w:ascii="Times New Roman" w:eastAsia="Times New Roman" w:hAnsi="Times New Roman" w:cs="Times New Roman"/>
-          <w:b/>
-          <w:bCs/>
-          <w:sz w:val="27"/>
-          <w:szCs w:val="27"/>
+          <w:sz w:val="28"/>
+          <w:szCs w:val="28"/>
         </w:rPr>
         <w:t>. Replay Feature Malfunction</w:t>
       </w:r>
+      <w:bookmarkEnd w:id="19"/>
     </w:p>
     <w:p>
       <w:pPr>
@@ -4360,7 +5069,7 @@
     </w:p>
     <w:p>
       <w:pPr>
-        <w:spacing w:before="100" w:beforeAutospacing="1" w:after="100" w:afterAutospacing="1" w:line="276" w:lineRule="auto"/>
+        <w:spacing w:beforeAutospacing="1" w:after="0" w:afterAutospacing="1" w:line="276" w:lineRule="auto"/>
         <w:rPr>
           <w:rFonts w:ascii="Times New Roman" w:eastAsia="Times New Roman" w:hAnsi="Times New Roman" w:cs="Times New Roman"/>
           <w:sz w:val="24"/>
@@ -4375,64 +5084,57 @@
         </w:rPr>
         <w:t>This restored the board to its default numbered state, allowing the players to start fresh each time without restarting the entire program.</w:t>
       </w:r>
-      <w:r>
-        <w:rPr>
-          <w:rFonts w:ascii="Times New Roman" w:eastAsia="Times New Roman" w:hAnsi="Times New Roman" w:cs="Times New Roman"/>
-          <w:sz w:val="24"/>
-          <w:szCs w:val="24"/>
-        </w:rPr>
-        <w:br w:type="page"/>
-      </w:r>
-    </w:p>
-    <w:p>
-      <w:pPr>
-        <w:spacing w:after="0" w:line="240" w:lineRule="auto"/>
-        <w:rPr>
-          <w:rFonts w:ascii="Times New Roman" w:eastAsia="Times New Roman" w:hAnsi="Times New Roman" w:cs="Times New Roman"/>
-          <w:sz w:val="24"/>
-          <w:szCs w:val="24"/>
-        </w:rPr>
-      </w:pPr>
-      <w:r>
-        <w:rPr>
-          <w:rFonts w:ascii="Times New Roman" w:eastAsia="Times New Roman" w:hAnsi="Times New Roman" w:cs="Times New Roman"/>
-          <w:b/>
-          <w:sz w:val="24"/>
-          <w:szCs w:val="24"/>
+    </w:p>
+    <w:p>
+      <w:pPr>
+        <w:spacing w:beforeAutospacing="1" w:after="0" w:afterAutospacing="1" w:line="276" w:lineRule="auto"/>
+        <w:rPr>
+          <w:rFonts w:ascii="Times New Roman" w:eastAsia="Times New Roman" w:hAnsi="Times New Roman" w:cs="Times New Roman"/>
+          <w:sz w:val="24"/>
+          <w:szCs w:val="24"/>
+        </w:rPr>
+      </w:pPr>
+    </w:p>
+    <w:p>
+      <w:pPr>
+        <w:pStyle w:val="Heading3"/>
+        <w:rPr>
+          <w:rFonts w:ascii="Times New Roman" w:eastAsia="Times New Roman" w:hAnsi="Times New Roman" w:cs="Times New Roman"/>
+          <w:sz w:val="28"/>
+          <w:szCs w:val="28"/>
+        </w:rPr>
+      </w:pPr>
+      <w:bookmarkStart w:id="20" w:name="_Toc1690784603"/>
+      <w:r>
+        <w:rPr>
+          <w:sz w:val="28"/>
+          <w:szCs w:val="28"/>
         </w:rPr>
         <w:lastRenderedPageBreak/>
         <w:t>6</w:t>
       </w:r>
       <w:r>
         <w:rPr>
-          <w:rFonts w:ascii="Times New Roman" w:eastAsia="Times New Roman" w:hAnsi="Times New Roman" w:cs="Times New Roman"/>
-          <w:b/>
-          <w:bCs/>
-          <w:sz w:val="27"/>
-          <w:szCs w:val="27"/>
+          <w:sz w:val="28"/>
+          <w:szCs w:val="28"/>
         </w:rPr>
         <w:t xml:space="preserve">. </w:t>
       </w:r>
       <w:r>
         <w:rPr>
-          <w:rFonts w:ascii="Times New Roman" w:eastAsia="Times New Roman" w:hAnsi="Times New Roman" w:cs="Times New Roman"/>
-          <w:b/>
-          <w:bCs/>
-          <w:sz w:val="27"/>
-          <w:szCs w:val="27"/>
+          <w:sz w:val="28"/>
+          <w:szCs w:val="28"/>
         </w:rPr>
         <w:t>Unicode character</w:t>
       </w:r>
       <w:r>
         <w:rPr>
-          <w:rFonts w:ascii="Times New Roman" w:eastAsia="Times New Roman" w:hAnsi="Times New Roman" w:cs="Times New Roman"/>
-          <w:b/>
-          <w:bCs/>
-          <w:sz w:val="27"/>
-          <w:szCs w:val="27"/>
+          <w:sz w:val="28"/>
+          <w:szCs w:val="28"/>
         </w:rPr>
         <w:t xml:space="preserve"> Compatibility</w:t>
       </w:r>
+      <w:bookmarkEnd w:id="20"/>
     </w:p>
     <w:p>
       <w:pPr>
@@ -4558,6 +5260,7 @@
         <w:t xml:space="preserve">    </w:t>
       </w:r>
       <w:proofErr w:type="spellStart"/>
+      <w:proofErr w:type="gramStart"/>
       <w:r>
         <w:rPr>
           <w:rFonts w:ascii="Courier New" w:eastAsia="Times New Roman" w:hAnsi="Courier New" w:cs="Courier New"/>
@@ -4573,7 +5276,16 @@
           <w:sz w:val="20"/>
           <w:szCs w:val="20"/>
         </w:rPr>
-        <w:t>(CP_UTF8);</w:t>
+        <w:t>(</w:t>
+      </w:r>
+      <w:proofErr w:type="gramEnd"/>
+      <w:r>
+        <w:rPr>
+          <w:rFonts w:ascii="Courier New" w:eastAsia="Times New Roman" w:hAnsi="Courier New" w:cs="Courier New"/>
+          <w:sz w:val="20"/>
+          <w:szCs w:val="20"/>
+        </w:rPr>
+        <w:t>CP_UTF8);</w:t>
       </w:r>
     </w:p>
     <w:p>
@@ -4642,36 +5354,35 @@
       <w:r>
         <w:rPr>
           <w:rFonts w:ascii="Times New Roman" w:eastAsia="Times New Roman" w:hAnsi="Times New Roman" w:cs="Times New Roman"/>
-          <w:sz w:val="24"/>
-          <w:szCs w:val="24"/>
-        </w:rPr>
-        <w:pict>
+          <w:noProof/>
+          <w:sz w:val="24"/>
+          <w:szCs w:val="24"/>
+        </w:rPr>
+        <w:pict w14:anchorId="076A9439">
           <v:rect id="_x0000_i1028" style="width:0;height:1.5pt" o:hralign="center" o:hrstd="t" o:hr="t" fillcolor="#a0a0a0" stroked="f"/>
         </w:pict>
       </w:r>
     </w:p>
     <w:p>
       <w:pPr>
-        <w:spacing w:before="100" w:beforeAutospacing="1" w:after="100" w:afterAutospacing="1" w:line="240" w:lineRule="auto"/>
-        <w:outlineLvl w:val="2"/>
+        <w:pStyle w:val="Heading1"/>
         <w:rPr>
           <w:rFonts w:ascii="Times New Roman" w:eastAsia="Times New Roman" w:hAnsi="Times New Roman" w:cs="Times New Roman"/>
           <w:b/>
           <w:bCs/>
-          <w:sz w:val="27"/>
-          <w:szCs w:val="27"/>
-        </w:rPr>
-      </w:pPr>
-      <w:r>
-        <w:rPr>
-          <w:rFonts w:ascii="Times New Roman" w:eastAsia="Times New Roman" w:hAnsi="Times New Roman" w:cs="Times New Roman"/>
-          <w:b/>
-          <w:bCs/>
-          <w:sz w:val="27"/>
-          <w:szCs w:val="27"/>
+          <w:sz w:val="28"/>
+          <w:szCs w:val="28"/>
+        </w:rPr>
+      </w:pPr>
+      <w:bookmarkStart w:id="21" w:name="_Toc1377143364"/>
+      <w:r>
+        <w:rPr>
+          <w:sz w:val="36"/>
+          <w:szCs w:val="36"/>
         </w:rPr>
         <w:t>Lessons Learned</w:t>
       </w:r>
+      <w:bookmarkEnd w:id="21"/>
     </w:p>
     <w:p>
       <w:pPr>
@@ -4941,57 +5652,33 @@
     </w:p>
     <w:p>
       <w:pPr>
-        <w:spacing w:before="100" w:beforeAutospacing="1" w:after="100" w:afterAutospacing="1" w:line="276" w:lineRule="auto"/>
-        <w:rPr>
-          <w:rFonts w:ascii="Times New Roman" w:eastAsia="Times New Roman" w:hAnsi="Times New Roman" w:cs="Times New Roman"/>
-          <w:sz w:val="24"/>
-          <w:szCs w:val="24"/>
-        </w:rPr>
-      </w:pPr>
-    </w:p>
-    <w:p>
-      <w:pPr>
-        <w:spacing w:before="100" w:beforeAutospacing="1" w:after="100" w:afterAutospacing="1" w:line="276" w:lineRule="auto"/>
-        <w:rPr>
-          <w:rFonts w:ascii="Times New Roman" w:eastAsia="Times New Roman" w:hAnsi="Times New Roman" w:cs="Times New Roman"/>
-          <w:sz w:val="24"/>
-          <w:szCs w:val="24"/>
-        </w:rPr>
-      </w:pPr>
-    </w:p>
-    <w:p>
-      <w:pPr>
-        <w:spacing w:before="100" w:beforeAutospacing="1" w:after="100" w:afterAutospacing="1" w:line="276" w:lineRule="auto"/>
-        <w:rPr>
-          <w:rFonts w:ascii="Times New Roman" w:eastAsia="Times New Roman" w:hAnsi="Times New Roman" w:cs="Times New Roman"/>
-          <w:sz w:val="24"/>
-          <w:szCs w:val="24"/>
-        </w:rPr>
-      </w:pPr>
-    </w:p>
-    <w:p>
-      <w:pPr>
-        <w:spacing w:before="100" w:beforeAutospacing="1" w:after="100" w:afterAutospacing="1" w:line="240" w:lineRule="auto"/>
-        <w:outlineLvl w:val="1"/>
+        <w:pStyle w:val="Heading1"/>
+        <w:rPr>
+          <w:sz w:val="40"/>
+          <w:szCs w:val="40"/>
+        </w:rPr>
+      </w:pPr>
+      <w:bookmarkStart w:id="22" w:name="_Toc1426212214"/>
+    </w:p>
+    <w:p>
+      <w:pPr>
+        <w:pStyle w:val="Heading1"/>
         <w:rPr>
           <w:rFonts w:ascii="Times New Roman" w:eastAsia="Times New Roman" w:hAnsi="Times New Roman" w:cs="Times New Roman"/>
           <w:b/>
           <w:bCs/>
-          <w:sz w:val="36"/>
-          <w:szCs w:val="36"/>
-        </w:rPr>
-      </w:pPr>
-      <w:r>
-        <w:rPr>
-          <w:rFonts w:ascii="Times New Roman" w:eastAsia="Times New Roman" w:hAnsi="Times New Roman" w:cs="Times New Roman"/>
-          <w:b/>
-          <w:bCs/>
-          <w:sz w:val="36"/>
-          <w:szCs w:val="36"/>
-        </w:rPr>
-        <w:lastRenderedPageBreak/>
+          <w:sz w:val="44"/>
+          <w:szCs w:val="44"/>
+        </w:rPr>
+      </w:pPr>
+      <w:r>
+        <w:rPr>
+          <w:sz w:val="40"/>
+          <w:szCs w:val="40"/>
+        </w:rPr>
         <w:t>Output, Conclusion, and Future Scope</w:t>
       </w:r>
+      <w:bookmarkEnd w:id="22"/>
     </w:p>
     <w:p>
       <w:pPr>
@@ -5005,6 +5692,7 @@
           <w:szCs w:val="27"/>
         </w:rPr>
       </w:pPr>
+      <w:bookmarkStart w:id="23" w:name="_Toc489650618"/>
       <w:r>
         <w:rPr>
           <w:rFonts w:ascii="Times New Roman" w:eastAsia="Times New Roman" w:hAnsi="Times New Roman" w:cs="Times New Roman"/>
@@ -5013,7 +5701,18 @@
           <w:sz w:val="27"/>
           <w:szCs w:val="27"/>
         </w:rPr>
-        <w:t xml:space="preserve">Sample Output </w:t>
+        <w:t>Sample Output</w:t>
+      </w:r>
+      <w:bookmarkEnd w:id="23"/>
+      <w:r>
+        <w:rPr>
+          <w:rFonts w:ascii="Times New Roman" w:eastAsia="Times New Roman" w:hAnsi="Times New Roman" w:cs="Times New Roman"/>
+          <w:b/>
+          <w:bCs/>
+          <w:sz w:val="27"/>
+          <w:szCs w:val="27"/>
+        </w:rPr>
+        <w:t xml:space="preserve"> </w:t>
       </w:r>
     </w:p>
     <w:p>
@@ -5646,43 +6345,59 @@
     </w:p>
     <w:p>
       <w:pPr>
-        <w:spacing w:before="100" w:beforeAutospacing="1" w:after="100" w:afterAutospacing="1" w:line="240" w:lineRule="auto"/>
-        <w:outlineLvl w:val="2"/>
+        <w:pStyle w:val="Heading3"/>
         <w:rPr>
           <w:rFonts w:ascii="Times New Roman" w:eastAsia="Times New Roman" w:hAnsi="Times New Roman" w:cs="Times New Roman"/>
           <w:b/>
           <w:bCs/>
-          <w:sz w:val="27"/>
-          <w:szCs w:val="27"/>
-        </w:rPr>
-      </w:pPr>
+          <w:sz w:val="32"/>
+          <w:szCs w:val="32"/>
+        </w:rPr>
+      </w:pPr>
+      <w:bookmarkStart w:id="24" w:name="_Toc33738901"/>
+      <w:r>
+        <w:rPr>
+          <w:sz w:val="32"/>
+          <w:szCs w:val="32"/>
+        </w:rPr>
+        <w:t>Conclusion</w:t>
+      </w:r>
+      <w:bookmarkEnd w:id="24"/>
+    </w:p>
+    <w:p>
+      <w:pPr>
+        <w:spacing w:before="100" w:beforeAutospacing="1" w:after="100" w:afterAutospacing="1" w:line="276" w:lineRule="auto"/>
+        <w:rPr>
+          <w:rFonts w:ascii="Times New Roman" w:eastAsia="Times New Roman" w:hAnsi="Times New Roman" w:cs="Times New Roman"/>
+          <w:sz w:val="25"/>
+          <w:szCs w:val="25"/>
+        </w:rPr>
+      </w:pPr>
+      <w:r>
+        <w:rPr>
+          <w:rFonts w:ascii="Times New Roman" w:eastAsia="Times New Roman" w:hAnsi="Times New Roman" w:cs="Times New Roman"/>
+          <w:sz w:val="25"/>
+          <w:szCs w:val="25"/>
+        </w:rPr>
+        <w:t xml:space="preserve">The Tic Tac Toe Game project successfully demonstrates </w:t>
+      </w:r>
       <w:r>
         <w:rPr>
           <w:rFonts w:ascii="Times New Roman" w:eastAsia="Times New Roman" w:hAnsi="Times New Roman" w:cs="Times New Roman"/>
           <w:b/>
           <w:bCs/>
-          <w:sz w:val="27"/>
-          <w:szCs w:val="27"/>
-        </w:rPr>
-        <w:t>Conclusion</w:t>
-      </w:r>
-    </w:p>
-    <w:p>
-      <w:pPr>
-        <w:spacing w:before="100" w:beforeAutospacing="1" w:after="100" w:afterAutospacing="1" w:line="276" w:lineRule="auto"/>
-        <w:rPr>
-          <w:rFonts w:ascii="Times New Roman" w:eastAsia="Times New Roman" w:hAnsi="Times New Roman" w:cs="Times New Roman"/>
-          <w:sz w:val="25"/>
-          <w:szCs w:val="25"/>
-        </w:rPr>
-      </w:pPr>
-      <w:r>
-        <w:rPr>
-          <w:rFonts w:ascii="Times New Roman" w:eastAsia="Times New Roman" w:hAnsi="Times New Roman" w:cs="Times New Roman"/>
-          <w:sz w:val="25"/>
-          <w:szCs w:val="25"/>
-        </w:rPr>
-        <w:t xml:space="preserve">The Tic Tac Toe Game project successfully demonstrates </w:t>
+          <w:sz w:val="25"/>
+          <w:szCs w:val="25"/>
+        </w:rPr>
+        <w:t>logical reasoning, function-based programming, and clean console design</w:t>
+      </w:r>
+      <w:r>
+        <w:rPr>
+          <w:rFonts w:ascii="Times New Roman" w:eastAsia="Times New Roman" w:hAnsi="Times New Roman" w:cs="Times New Roman"/>
+          <w:sz w:val="25"/>
+          <w:szCs w:val="25"/>
+        </w:rPr>
+        <w:t xml:space="preserve">. Through iterative testing and debugging, a fully functional and user-friendly game was developed. The project deepened understanding of </w:t>
       </w:r>
       <w:r>
         <w:rPr>
@@ -5692,57 +6407,37 @@
           <w:sz w:val="25"/>
           <w:szCs w:val="25"/>
         </w:rPr>
-        <w:t>logical reasoning, function-based programming, and clean console design</w:t>
-      </w:r>
-      <w:r>
-        <w:rPr>
-          <w:rFonts w:ascii="Times New Roman" w:eastAsia="Times New Roman" w:hAnsi="Times New Roman" w:cs="Times New Roman"/>
-          <w:sz w:val="25"/>
-          <w:szCs w:val="25"/>
-        </w:rPr>
-        <w:t xml:space="preserve">. Through iterative testing and debugging, a fully functional and user-friendly game was developed. The project deepened understanding of </w:t>
-      </w:r>
-      <w:r>
+        <w:t>C fundamentals</w:t>
+      </w:r>
+      <w:r>
+        <w:rPr>
+          <w:rFonts w:ascii="Times New Roman" w:eastAsia="Times New Roman" w:hAnsi="Times New Roman" w:cs="Times New Roman"/>
+          <w:sz w:val="25"/>
+          <w:szCs w:val="25"/>
+        </w:rPr>
+        <w:t>, including arrays, conditionals, loops, and function calls.</w:t>
+      </w:r>
+    </w:p>
+    <w:p>
+      <w:pPr>
+        <w:pStyle w:val="Heading1"/>
         <w:rPr>
           <w:rFonts w:ascii="Times New Roman" w:eastAsia="Times New Roman" w:hAnsi="Times New Roman" w:cs="Times New Roman"/>
           <w:b/>
           <w:bCs/>
-          <w:sz w:val="25"/>
-          <w:szCs w:val="25"/>
-        </w:rPr>
-        <w:t>C fundamentals</w:t>
-      </w:r>
-      <w:r>
-        <w:rPr>
-          <w:rFonts w:ascii="Times New Roman" w:eastAsia="Times New Roman" w:hAnsi="Times New Roman" w:cs="Times New Roman"/>
-          <w:sz w:val="25"/>
-          <w:szCs w:val="25"/>
-        </w:rPr>
-        <w:t>, including arrays, conditionals, loops, and function calls.</w:t>
-      </w:r>
-    </w:p>
-    <w:p>
-      <w:pPr>
-        <w:spacing w:before="100" w:beforeAutospacing="1" w:after="100" w:afterAutospacing="1" w:line="276" w:lineRule="auto"/>
-        <w:outlineLvl w:val="2"/>
-        <w:rPr>
-          <w:rFonts w:ascii="Times New Roman" w:eastAsia="Times New Roman" w:hAnsi="Times New Roman" w:cs="Times New Roman"/>
-          <w:b/>
-          <w:bCs/>
-          <w:sz w:val="25"/>
-          <w:szCs w:val="25"/>
-        </w:rPr>
-      </w:pPr>
-      <w:r>
-        <w:rPr>
-          <w:rFonts w:ascii="Times New Roman" w:eastAsia="Times New Roman" w:hAnsi="Times New Roman" w:cs="Times New Roman"/>
-          <w:b/>
-          <w:bCs/>
-          <w:sz w:val="25"/>
-          <w:szCs w:val="25"/>
+          <w:sz w:val="28"/>
+          <w:szCs w:val="28"/>
+        </w:rPr>
+      </w:pPr>
+      <w:bookmarkStart w:id="25" w:name="_Toc664960126"/>
+      <w:r>
+        <w:rPr>
+          <w:sz w:val="36"/>
+          <w:szCs w:val="36"/>
         </w:rPr>
         <w:t>Future Scope</w:t>
       </w:r>
+      <w:bookmarkEnd w:id="25"/>
     </w:p>
     <w:p>
       <w:pPr>
@@ -5872,7 +6567,74 @@
         <w:t xml:space="preserve"> — via network programming concepts.</w:t>
       </w:r>
     </w:p>
+    <w:p>
+      <w:pPr>
+        <w:numPr>
+          <w:ilvl w:val="0"/>
+          <w:numId w:val="11"/>
+        </w:numPr>
+        <w:spacing w:before="100" w:beforeAutospacing="1" w:after="100" w:afterAutospacing="1" w:line="276" w:lineRule="auto"/>
+        <w:rPr>
+          <w:rFonts w:ascii="Times New Roman" w:eastAsia="Times New Roman" w:hAnsi="Times New Roman" w:cs="Times New Roman"/>
+          <w:sz w:val="25"/>
+          <w:szCs w:val="25"/>
+        </w:rPr>
+      </w:pPr>
+      <w:r>
+        <w:rPr>
+          <w:rFonts w:ascii="Times New Roman" w:eastAsia="Times New Roman" w:hAnsi="Times New Roman" w:cs="Times New Roman"/>
+          <w:b/>
+          <w:bCs/>
+          <w:sz w:val="25"/>
+          <w:szCs w:val="25"/>
+        </w:rPr>
+        <w:t xml:space="preserve">Super Tic Tac Toe </w:t>
+      </w:r>
+      <w:r>
+        <w:rPr>
+          <w:rFonts w:ascii="Times New Roman" w:eastAsia="Times New Roman" w:hAnsi="Times New Roman" w:cs="Times New Roman"/>
+          <w:sz w:val="25"/>
+          <w:szCs w:val="25"/>
+        </w:rPr>
+        <w:t xml:space="preserve"> </w:t>
+      </w:r>
+      <w:r>
+        <w:rPr>
+          <w:rFonts w:ascii="Times New Roman" w:eastAsia="Times New Roman" w:hAnsi="Times New Roman" w:cs="Times New Roman"/>
+          <w:sz w:val="25"/>
+          <w:szCs w:val="25"/>
+        </w:rPr>
+        <w:t>—</w:t>
+      </w:r>
+      <w:r>
+        <w:rPr>
+          <w:rFonts w:ascii="Times New Roman" w:eastAsia="Times New Roman" w:hAnsi="Times New Roman" w:cs="Times New Roman"/>
+          <w:sz w:val="25"/>
+          <w:szCs w:val="25"/>
+        </w:rPr>
+        <w:t xml:space="preserve"> advance version of super </w:t>
+      </w:r>
+      <w:proofErr w:type="spellStart"/>
+      <w:r>
+        <w:rPr>
+          <w:rFonts w:ascii="Times New Roman" w:eastAsia="Times New Roman" w:hAnsi="Times New Roman" w:cs="Times New Roman"/>
+          <w:sz w:val="25"/>
+          <w:szCs w:val="25"/>
+        </w:rPr>
+        <w:t>tictac</w:t>
+      </w:r>
+      <w:proofErr w:type="spellEnd"/>
+      <w:r>
+        <w:rPr>
+          <w:rFonts w:ascii="Times New Roman" w:eastAsia="Times New Roman" w:hAnsi="Times New Roman" w:cs="Times New Roman"/>
+          <w:sz w:val="25"/>
+          <w:szCs w:val="25"/>
+        </w:rPr>
+        <w:t xml:space="preserve"> toe</w:t>
+      </w:r>
+    </w:p>
     <w:sectPr>
+      <w:footerReference w:type="default" r:id="rId11"/>
       <w:pgSz w:w="12240" w:h="15840"/>
       <w:pgMar w:top="1440" w:right="1440" w:bottom="1440" w:left="1440" w:header="708" w:footer="708" w:gutter="0"/>
       <w:pgBorders w:offsetFrom="page">
@@ -5886,6 +6648,109 @@
     </w:sectPr>
   </w:body>
 </w:document>
+</file>
+
+<file path=word/endnotes.xml><?xml version="1.0" encoding="utf-8"?>
+<w:endnotes xmlns:wpc="http://schemas.microsoft.com/office/word/2010/wordprocessingCanvas" xmlns:cx="http://schemas.microsoft.com/office/drawing/2014/chartex" xmlns:cx1="http://schemas.microsoft.com/office/drawing/2015/9/8/chartex" xmlns:cx2="http://schemas.microsoft.com/office/drawing/2015/10/21/chartex" xmlns:cx3="http://schemas.microsoft.com/office/drawing/2016/5/9/chartex" xmlns:cx4="http://schemas.microsoft.com/office/drawing/2016/5/10/chartex" xmlns:cx5="http://schemas.microsoft.com/office/drawing/2016/5/11/chartex" xmlns:cx6="http://schemas.microsoft.com/office/drawing/2016/5/12/chartex" xmlns:cx7="http://schemas.microsoft.com/office/drawing/2016/5/13/chartex" xmlns:cx8="http://schemas.microsoft.com/office/drawing/2016/5/14/chartex" xmlns:mc="http://schemas.openxmlformats.org/markup-compatibility/2006" xmlns:aink="http://schemas.microsoft.com/office/drawing/2016/ink" xmlns:am3d="http://schemas.microsoft.com/office/drawing/2017/model3d" xmlns:o="urn:schemas-microsoft-com:office:office" xmlns:r="http://schemas.openxmlformats.org/officeDocument/2006/relationships" xmlns:m="http://schemas.openxmlformats.org/officeDocument/2006/math" xmlns:v="urn:schemas-microsoft-com:vml" xmlns:wp14="http://schemas.microsoft.com/office/word/2010/wordprocessingDrawing" xmlns:wp="http://schemas.openxmlformats.org/drawingml/2006/wordprocessingDrawing" xmlns:w10="urn:schemas-microsoft-com:office:word" xmlns:w="http://schemas.openxmlformats.org/wordprocessingml/2006/main" xmlns:w14="http://schemas.microsoft.com/office/word/2010/wordml" xmlns:w15="http://schemas.microsoft.com/office/word/2012/wordml" xmlns:w16cid="http://schemas.microsoft.com/office/word/2016/wordml/cid" xmlns:w16se="http://schemas.microsoft.com/office/word/2015/wordml/symex" xmlns:wpg="http://schemas.microsoft.com/office/word/2010/wordprocessingGroup" xmlns:wpi="http://schemas.microsoft.com/office/word/2010/wordprocessingInk" xmlns:wne="http://schemas.microsoft.com/office/word/2006/wordml" xmlns:wps="http://schemas.microsoft.com/office/word/2010/wordprocessingShape" mc:Ignorable="w14 w15 w16se w16cid wp14">
+  <w:endnote w:type="separator" w:id="-1">
+    <w:p>
+      <w:pPr>
+        <w:spacing w:after="0" w:line="240" w:lineRule="auto"/>
+      </w:pPr>
+      <w:r>
+        <w:separator/>
+      </w:r>
+    </w:p>
+  </w:endnote>
+  <w:endnote w:type="continuationSeparator" w:id="0">
+    <w:p>
+      <w:pPr>
+        <w:spacing w:after="0" w:line="240" w:lineRule="auto"/>
+      </w:pPr>
+      <w:r>
+        <w:continuationSeparator/>
+      </w:r>
+    </w:p>
+  </w:endnote>
+</w:endnotes>
+</file>
+
+<file path=word/footer1.xml><?xml version="1.0" encoding="utf-8"?>
+<w:ftr xmlns:wpc="http://schemas.microsoft.com/office/word/2010/wordprocessingCanvas" xmlns:cx="http://schemas.microsoft.com/office/drawing/2014/chartex" xmlns:cx1="http://schemas.microsoft.com/office/drawing/2015/9/8/chartex" xmlns:cx2="http://schemas.microsoft.com/office/drawing/2015/10/21/chartex" xmlns:cx3="http://schemas.microsoft.com/office/drawing/2016/5/9/chartex" xmlns:cx4="http://schemas.microsoft.com/office/drawing/2016/5/10/chartex" xmlns:cx5="http://schemas.microsoft.com/office/drawing/2016/5/11/chartex" xmlns:cx6="http://schemas.microsoft.com/office/drawing/2016/5/12/chartex" xmlns:cx7="http://schemas.microsoft.com/office/drawing/2016/5/13/chartex" xmlns:cx8="http://schemas.microsoft.com/office/drawing/2016/5/14/chartex" xmlns:mc="http://schemas.openxmlformats.org/markup-compatibility/2006" xmlns:aink="http://schemas.microsoft.com/office/drawing/2016/ink" xmlns:am3d="http://schemas.microsoft.com/office/drawing/2017/model3d" xmlns:o="urn:schemas-microsoft-com:office:office" xmlns:r="http://schemas.openxmlformats.org/officeDocument/2006/relationships" xmlns:m="http://schemas.openxmlformats.org/officeDocument/2006/math" xmlns:v="urn:schemas-microsoft-com:vml" xmlns:wp14="http://schemas.microsoft.com/office/word/2010/wordprocessingDrawing" xmlns:wp="http://schemas.openxmlformats.org/drawingml/2006/wordprocessingDrawing" xmlns:w10="urn:schemas-microsoft-com:office:word" xmlns:w="http://schemas.openxmlformats.org/wordprocessingml/2006/main" xmlns:w14="http://schemas.microsoft.com/office/word/2010/wordml" xmlns:w15="http://schemas.microsoft.com/office/word/2012/wordml" xmlns:w16cid="http://schemas.microsoft.com/office/word/2016/wordml/cid" xmlns:w16se="http://schemas.microsoft.com/office/word/2015/wordml/symex" xmlns:wpg="http://schemas.microsoft.com/office/word/2010/wordprocessingGroup" xmlns:wpi="http://schemas.microsoft.com/office/word/2010/wordprocessingInk" xmlns:wne="http://schemas.microsoft.com/office/word/2006/wordml" xmlns:wps="http://schemas.microsoft.com/office/word/2010/wordprocessingShape" mc:Ignorable="w14 w15 w16se w16cid wp14">
+  <w:sdt>
+    <w:sdtPr>
+      <w:id w:val="875427153"/>
+      <w:docPartObj>
+        <w:docPartGallery w:val="Page Numbers (Bottom of Page)"/>
+        <w:docPartUnique/>
+      </w:docPartObj>
+    </w:sdtPr>
+    <w:sdtEndPr>
+      <w:rPr>
+        <w:noProof/>
+      </w:rPr>
+    </w:sdtEndPr>
+    <w:sdtContent>
+      <w:p>
+        <w:pPr>
+          <w:pStyle w:val="Footer"/>
+          <w:jc w:val="right"/>
+        </w:pPr>
+        <w:r>
+          <w:fldChar w:fldCharType="begin"/>
+        </w:r>
+        <w:r>
+          <w:instrText xml:space="preserve"> PAGE   \* MERGEFORMAT </w:instrText>
+        </w:r>
+        <w:r>
+          <w:fldChar w:fldCharType="separate"/>
+        </w:r>
+        <w:r>
+          <w:rPr>
+            <w:noProof/>
+          </w:rPr>
+          <w:t>2</w:t>
+        </w:r>
+        <w:r>
+          <w:rPr>
+            <w:noProof/>
+          </w:rPr>
+          <w:fldChar w:fldCharType="end"/>
+        </w:r>
+      </w:p>
+    </w:sdtContent>
+  </w:sdt>
+  <w:p>
+    <w:pPr>
+      <w:pStyle w:val="Footer"/>
+    </w:pPr>
+  </w:p>
+</w:ftr>
+</file>
+
+<file path=word/footnotes.xml><?xml version="1.0" encoding="utf-8"?>
+<w:footnotes xmlns:wpc="http://schemas.microsoft.com/office/word/2010/wordprocessingCanvas" xmlns:cx="http://schemas.microsoft.com/office/drawing/2014/chartex" xmlns:cx1="http://schemas.microsoft.com/office/drawing/2015/9/8/chartex" xmlns:cx2="http://schemas.microsoft.com/office/drawing/2015/10/21/chartex" xmlns:cx3="http://schemas.microsoft.com/office/drawing/2016/5/9/chartex" xmlns:cx4="http://schemas.microsoft.com/office/drawing/2016/5/10/chartex" xmlns:cx5="http://schemas.microsoft.com/office/drawing/2016/5/11/chartex" xmlns:cx6="http://schemas.microsoft.com/office/drawing/2016/5/12/chartex" xmlns:cx7="http://schemas.microsoft.com/office/drawing/2016/5/13/chartex" xmlns:cx8="http://schemas.microsoft.com/office/drawing/2016/5/14/chartex" xmlns:mc="http://schemas.openxmlformats.org/markup-compatibility/2006" xmlns:aink="http://schemas.microsoft.com/office/drawing/2016/ink" xmlns:am3d="http://schemas.microsoft.com/office/drawing/2017/model3d" xmlns:o="urn:schemas-microsoft-com:office:office" xmlns:r="http://schemas.openxmlformats.org/officeDocument/2006/relationships" xmlns:m="http://schemas.openxmlformats.org/officeDocument/2006/math" xmlns:v="urn:schemas-microsoft-com:vml" xmlns:wp14="http://schemas.microsoft.com/office/word/2010/wordprocessingDrawing" xmlns:wp="http://schemas.openxmlformats.org/drawingml/2006/wordprocessingDrawing" xmlns:w10="urn:schemas-microsoft-com:office:word" xmlns:w="http://schemas.openxmlformats.org/wordprocessingml/2006/main" xmlns:w14="http://schemas.microsoft.com/office/word/2010/wordml" xmlns:w15="http://schemas.microsoft.com/office/word/2012/wordml" xmlns:w16cid="http://schemas.microsoft.com/office/word/2016/wordml/cid" xmlns:w16se="http://schemas.microsoft.com/office/word/2015/wordml/symex" xmlns:wpg="http://schemas.microsoft.com/office/word/2010/wordprocessingGroup" xmlns:wpi="http://schemas.microsoft.com/office/word/2010/wordprocessingInk" xmlns:wne="http://schemas.microsoft.com/office/word/2006/wordml" xmlns:wps="http://schemas.microsoft.com/office/word/2010/wordprocessingShape" mc:Ignorable="w14 w15 w16se w16cid wp14">
+  <w:footnote w:type="separator" w:id="-1">
+    <w:p>
+      <w:pPr>
+        <w:spacing w:after="0" w:line="240" w:lineRule="auto"/>
+      </w:pPr>
+      <w:r>
+        <w:separator/>
+      </w:r>
+    </w:p>
+  </w:footnote>
+  <w:footnote w:type="continuationSeparator" w:id="0">
+    <w:p>
+      <w:pPr>
+        <w:spacing w:after="0" w:line="240" w:lineRule="auto"/>
+      </w:pPr>
+      <w:r>
+        <w:continuationSeparator/>
+      </w:r>
+    </w:p>
+  </w:footnote>
+</w:footnotes>
 </file>
 
 <file path=word/numbering.xml><?xml version="1.0" encoding="utf-8"?>
@@ -7903,6 +8768,27 @@
       <w:spacing w:line="256" w:lineRule="auto"/>
     </w:pPr>
   </w:style>
+  <w:style w:type="paragraph" w:styleId="Heading1">
+    <w:name w:val="heading 1"/>
+    <w:basedOn w:val="Normal"/>
+    <w:next w:val="Normal"/>
+    <w:link w:val="Heading1Char"/>
+    <w:uiPriority w:val="9"/>
+    <w:qFormat/>
+    <w:rsid w:val="00BF4776"/>
+    <w:pPr>
+      <w:keepNext/>
+      <w:keepLines/>
+      <w:spacing w:before="240" w:after="0"/>
+      <w:outlineLvl w:val="0"/>
+    </w:pPr>
+    <w:rPr>
+      <w:rFonts w:asciiTheme="majorHAnsi" w:eastAsiaTheme="majorEastAsia" w:hAnsiTheme="majorHAnsi" w:cstheme="majorBidi"/>
+      <w:color w:val="2E74B5" w:themeColor="accent1" w:themeShade="BF"/>
+      <w:sz w:val="32"/>
+      <w:szCs w:val="32"/>
+    </w:rPr>
+  </w:style>
   <w:style w:type="paragraph" w:styleId="Heading2">
     <w:name w:val="heading 2"/>
     <w:basedOn w:val="Normal"/>
@@ -8046,6 +8932,134 @@
       <w:color w:val="1F4D78" w:themeColor="accent1" w:themeShade="7F"/>
       <w:sz w:val="24"/>
       <w:szCs w:val="24"/>
+    </w:rPr>
+  </w:style>
+  <w:style w:type="character" w:customStyle="1" w:styleId="Heading1Char">
+    <w:name w:val="Heading 1 Char"/>
+    <w:basedOn w:val="DefaultParagraphFont"/>
+    <w:link w:val="Heading1"/>
+    <w:uiPriority w:val="9"/>
+    <w:rsid w:val="00BF4776"/>
+    <w:rPr>
+      <w:rFonts w:asciiTheme="majorHAnsi" w:eastAsiaTheme="majorEastAsia" w:hAnsiTheme="majorHAnsi" w:cstheme="majorBidi"/>
+      <w:color w:val="2E74B5" w:themeColor="accent1" w:themeShade="BF"/>
+      <w:sz w:val="32"/>
+      <w:szCs w:val="32"/>
+    </w:rPr>
+  </w:style>
+  <w:style w:type="paragraph" w:styleId="TOCHeading">
+    <w:name w:val="TOC Heading"/>
+    <w:basedOn w:val="Heading1"/>
+    <w:next w:val="Normal"/>
+    <w:uiPriority w:val="39"/>
+    <w:unhideWhenUsed/>
+    <w:qFormat/>
+    <w:rsid w:val="00BF4776"/>
+    <w:pPr>
+      <w:spacing w:line="259" w:lineRule="auto"/>
+      <w:outlineLvl w:val="9"/>
+    </w:pPr>
+  </w:style>
+  <w:style w:type="paragraph" w:styleId="TOC2">
+    <w:name w:val="toc 2"/>
+    <w:basedOn w:val="Normal"/>
+    <w:next w:val="Normal"/>
+    <w:autoRedefine/>
+    <w:uiPriority w:val="39"/>
+    <w:unhideWhenUsed/>
+    <w:rsid w:val="00BF4776"/>
+    <w:pPr>
+      <w:spacing w:after="100" w:line="259" w:lineRule="auto"/>
+      <w:ind w:left="220"/>
+    </w:pPr>
+    <w:rPr>
+      <w:rFonts w:eastAsiaTheme="minorEastAsia" w:cs="Times New Roman"/>
+    </w:rPr>
+  </w:style>
+  <w:style w:type="paragraph" w:styleId="TOC1">
+    <w:name w:val="toc 1"/>
+    <w:basedOn w:val="Normal"/>
+    <w:next w:val="Normal"/>
+    <w:autoRedefine/>
+    <w:uiPriority w:val="39"/>
+    <w:unhideWhenUsed/>
+    <w:rsid w:val="00BF4776"/>
+    <w:pPr>
+      <w:spacing w:after="100" w:line="259" w:lineRule="auto"/>
+    </w:pPr>
+    <w:rPr>
+      <w:rFonts w:eastAsiaTheme="minorEastAsia" w:cs="Times New Roman"/>
+    </w:rPr>
+  </w:style>
+  <w:style w:type="paragraph" w:styleId="TOC3">
+    <w:name w:val="toc 3"/>
+    <w:basedOn w:val="Normal"/>
+    <w:next w:val="Normal"/>
+    <w:autoRedefine/>
+    <w:uiPriority w:val="39"/>
+    <w:unhideWhenUsed/>
+    <w:rsid w:val="00BF4776"/>
+    <w:pPr>
+      <w:spacing w:after="100" w:line="259" w:lineRule="auto"/>
+      <w:ind w:left="440"/>
+    </w:pPr>
+    <w:rPr>
+      <w:rFonts w:eastAsiaTheme="minorEastAsia" w:cs="Times New Roman"/>
+    </w:rPr>
+  </w:style>
+  <w:style w:type="paragraph" w:styleId="Header">
+    <w:name w:val="header"/>
+    <w:basedOn w:val="Normal"/>
+    <w:link w:val="HeaderChar"/>
+    <w:uiPriority w:val="99"/>
+    <w:unhideWhenUsed/>
+    <w:rsid w:val="00BF4776"/>
+    <w:pPr>
+      <w:tabs>
+        <w:tab w:val="center" w:pos="4680"/>
+        <w:tab w:val="right" w:pos="9360"/>
+      </w:tabs>
+      <w:spacing w:after="0" w:line="240" w:lineRule="auto"/>
+    </w:pPr>
+  </w:style>
+  <w:style w:type="character" w:customStyle="1" w:styleId="HeaderChar">
+    <w:name w:val="Header Char"/>
+    <w:basedOn w:val="DefaultParagraphFont"/>
+    <w:link w:val="Header"/>
+    <w:uiPriority w:val="99"/>
+    <w:rsid w:val="00BF4776"/>
+  </w:style>
+  <w:style w:type="paragraph" w:styleId="Footer">
+    <w:name w:val="footer"/>
+    <w:basedOn w:val="Normal"/>
+    <w:link w:val="FooterChar"/>
+    <w:uiPriority w:val="99"/>
+    <w:unhideWhenUsed/>
+    <w:rsid w:val="00BF4776"/>
+    <w:pPr>
+      <w:tabs>
+        <w:tab w:val="center" w:pos="4680"/>
+        <w:tab w:val="right" w:pos="9360"/>
+      </w:tabs>
+      <w:spacing w:after="0" w:line="240" w:lineRule="auto"/>
+    </w:pPr>
+  </w:style>
+  <w:style w:type="character" w:customStyle="1" w:styleId="FooterChar">
+    <w:name w:val="Footer Char"/>
+    <w:basedOn w:val="DefaultParagraphFont"/>
+    <w:link w:val="Footer"/>
+    <w:uiPriority w:val="99"/>
+    <w:rsid w:val="00BF4776"/>
+  </w:style>
+  <w:style w:type="character" w:styleId="Hyperlink">
+    <w:name w:val="Hyperlink"/>
+    <w:basedOn w:val="DefaultParagraphFont"/>
+    <w:uiPriority w:val="99"/>
+    <w:unhideWhenUsed/>
+    <w:rsid w:val="6EA09871"/>
+    <w:rPr>
+      <w:color w:val="0563C1"/>
+      <w:u w:val="single"/>
     </w:rPr>
   </w:style>
 </w:styles>
@@ -8317,7 +9331,7 @@
 </file>
 
 <file path=customXml/itemProps1.xml><?xml version="1.0" encoding="utf-8"?>
-<ds:datastoreItem xmlns:ds="http://schemas.openxmlformats.org/officeDocument/2006/customXml" ds:itemID="{EAF5AD98-0A88-45D4-8982-28E01FB4E3CB}">
+<ds:datastoreItem xmlns:ds="http://schemas.openxmlformats.org/officeDocument/2006/customXml" ds:itemID="{61FD83B1-41CD-4411-BF94-982E4FAF8DCF}">
   <ds:schemaRefs>
     <ds:schemaRef ds:uri="http://schemas.openxmlformats.org/officeDocument/2006/bibliography"/>
   </ds:schemaRefs>

</xml_diff>